<commit_message>
Adicionado o DataContext e Model
</commit_message>
<xml_diff>
--- a/Back/Anotações.docx
+++ b/Back/Anotações.docx
@@ -12,6 +12,139 @@
         <w:rPr>
           <w:b/>
         </w:rPr>
+        <w:t>Extensões Úteis:</w:t>
+      </w:r>
+    </w:p>
+    <w:p>
+      <w:r>
+        <w:t xml:space="preserve">- </w:t>
+      </w:r>
+      <w:proofErr w:type="spellStart"/>
+      <w:r>
+        <w:t>NuGet</w:t>
+      </w:r>
+      <w:proofErr w:type="spellEnd"/>
+      <w:r>
+        <w:t xml:space="preserve"> </w:t>
+      </w:r>
+      <w:proofErr w:type="spellStart"/>
+      <w:r>
+        <w:t>Gallery</w:t>
+      </w:r>
+      <w:proofErr w:type="spellEnd"/>
+      <w:r>
+        <w:t xml:space="preserve">: Deixa o Visual Studio </w:t>
+      </w:r>
+      <w:proofErr w:type="spellStart"/>
+      <w:r>
+        <w:t>Code</w:t>
+      </w:r>
+      <w:proofErr w:type="spellEnd"/>
+      <w:r>
+        <w:t xml:space="preserve"> parecido com o Visual Studio para baixar as extensões úteis para nosso projeto. Ao usar </w:t>
+      </w:r>
+      <w:proofErr w:type="spellStart"/>
+      <w:r>
+        <w:t>Ctrl</w:t>
+      </w:r>
+      <w:proofErr w:type="spellEnd"/>
+      <w:r>
+        <w:t xml:space="preserve"> + Shift + P, você abre a ferramenta e consegue ver com mais facilidade o que está instalado e instalar novas funcionalidades.</w:t>
+      </w:r>
+    </w:p>
+    <w:p>
+      <w:pPr>
+        <w:rPr>
+          <w:b/>
+        </w:rPr>
+      </w:pPr>
+    </w:p>
+    <w:p>
+      <w:pPr>
+        <w:rPr>
+          <w:b/>
+        </w:rPr>
+      </w:pPr>
+      <w:r>
+        <w:rPr>
+          <w:b/>
+        </w:rPr>
+        <w:t>Ferramentas Úteis:</w:t>
+      </w:r>
+    </w:p>
+    <w:p>
+      <w:r>
+        <w:t xml:space="preserve">- </w:t>
+      </w:r>
+      <w:proofErr w:type="spellStart"/>
+      <w:r>
+        <w:t>Microsoft.EntityFrameworkCore</w:t>
+      </w:r>
+      <w:proofErr w:type="spellEnd"/>
+    </w:p>
+    <w:p>
+      <w:r>
+        <w:t xml:space="preserve">- </w:t>
+      </w:r>
+      <w:proofErr w:type="spellStart"/>
+      <w:proofErr w:type="gramStart"/>
+      <w:r>
+        <w:t>Microsoft.EntityFrameworkCore.Tools</w:t>
+      </w:r>
+      <w:proofErr w:type="spellEnd"/>
+      <w:proofErr w:type="gramEnd"/>
+    </w:p>
+    <w:p>
+      <w:r>
+        <w:t xml:space="preserve">- </w:t>
+      </w:r>
+      <w:proofErr w:type="spellStart"/>
+      <w:proofErr w:type="gramStart"/>
+      <w:r>
+        <w:t>Microsoft.EntityFrameworkCore.Design</w:t>
+      </w:r>
+      <w:proofErr w:type="spellEnd"/>
+      <w:proofErr w:type="gramEnd"/>
+    </w:p>
+    <w:p>
+      <w:r>
+        <w:t xml:space="preserve">- </w:t>
+      </w:r>
+      <w:proofErr w:type="spellStart"/>
+      <w:proofErr w:type="gramStart"/>
+      <w:r>
+        <w:t>Microsoft.EntityFrameworkCore.SqlServer</w:t>
+      </w:r>
+      <w:bookmarkStart w:id="0" w:name="_GoBack"/>
+      <w:bookmarkEnd w:id="0"/>
+      <w:proofErr w:type="spellEnd"/>
+      <w:proofErr w:type="gramEnd"/>
+    </w:p>
+    <w:p>
+      <w:pPr>
+        <w:rPr>
+          <w:b/>
+        </w:rPr>
+      </w:pPr>
+    </w:p>
+    <w:p>
+      <w:pPr>
+        <w:rPr>
+          <w:b/>
+        </w:rPr>
+      </w:pPr>
+    </w:p>
+    <w:p/>
+    <w:p>
+      <w:pPr>
+        <w:rPr>
+          <w:b/>
+        </w:rPr>
+      </w:pPr>
+      <w:r>
+        <w:rPr>
+          <w:b/>
+        </w:rPr>
         <w:t>GLOBAL.JSON</w:t>
       </w:r>
     </w:p>
@@ -156,21 +289,54 @@
           <w:szCs w:val="32"/>
         </w:rPr>
       </w:pPr>
+      <w:proofErr w:type="spellStart"/>
       <w:r>
         <w:rPr>
           <w:sz w:val="32"/>
           <w:szCs w:val="32"/>
         </w:rPr>
-        <w:t xml:space="preserve">A próxima aula é enviando para o GIT  aula anterior é interessante dar uma revisada pois se aprende a fazer um evento </w:t>
-      </w:r>
-      <w:bookmarkStart w:id="0" w:name="_GoBack"/>
-      <w:bookmarkEnd w:id="0"/>
+        <w:lastRenderedPageBreak/>
+        <w:t>Proxima</w:t>
+      </w:r>
+      <w:proofErr w:type="spellEnd"/>
       <w:r>
         <w:rPr>
           <w:sz w:val="32"/>
           <w:szCs w:val="32"/>
         </w:rPr>
-        <w:t>e chamar através do ID</w:t>
+        <w:t xml:space="preserve"> aula é relacionada </w:t>
+      </w:r>
+      <w:proofErr w:type="spellStart"/>
+      <w:r>
+        <w:rPr>
+          <w:sz w:val="32"/>
+          <w:szCs w:val="32"/>
+        </w:rPr>
+        <w:t>amigrations</w:t>
+      </w:r>
+      <w:proofErr w:type="spellEnd"/>
+      <w:r>
+        <w:rPr>
+          <w:sz w:val="32"/>
+          <w:szCs w:val="32"/>
+        </w:rPr>
+        <w:t xml:space="preserve"> e </w:t>
+      </w:r>
+      <w:proofErr w:type="spellStart"/>
+      <w:r>
+        <w:rPr>
+          <w:sz w:val="32"/>
+          <w:szCs w:val="32"/>
+        </w:rPr>
+        <w:t>database</w:t>
+      </w:r>
+      <w:proofErr w:type="spellEnd"/>
+      <w:r>
+        <w:rPr>
+          <w:sz w:val="32"/>
+          <w:szCs w:val="32"/>
+        </w:rPr>
+        <w:t>.</w:t>
       </w:r>
     </w:p>
     <w:sectPr>

</xml_diff>

<commit_message>
Criação do baco utilizando o migrations do efcore
</commit_message>
<xml_diff>
--- a/Back/Anotações.docx
+++ b/Back/Anotações.docx
@@ -17,7 +17,39 @@
     </w:p>
     <w:p>
       <w:r>
-        <w:t>- NuGet Gallery: Deixa o Visual Studio Code parecido com o Visual Studio para baixar as extensões úteis para nosso projeto. Ao usar Ctrl + Shift + P, você abre a ferramenta e consegue ver com mais facilidade o que está instalado e instalar novas funcionalidades.</w:t>
+        <w:t xml:space="preserve">- </w:t>
+      </w:r>
+      <w:proofErr w:type="spellStart"/>
+      <w:r>
+        <w:t>NuGet</w:t>
+      </w:r>
+      <w:proofErr w:type="spellEnd"/>
+      <w:r>
+        <w:t xml:space="preserve"> </w:t>
+      </w:r>
+      <w:proofErr w:type="spellStart"/>
+      <w:r>
+        <w:t>Gallery</w:t>
+      </w:r>
+      <w:proofErr w:type="spellEnd"/>
+      <w:r>
+        <w:t xml:space="preserve">: Deixa o Visual Studio </w:t>
+      </w:r>
+      <w:proofErr w:type="spellStart"/>
+      <w:r>
+        <w:t>Code</w:t>
+      </w:r>
+      <w:proofErr w:type="spellEnd"/>
+      <w:r>
+        <w:t xml:space="preserve"> parecido com o Visual Studio para baixar as extensões úteis para nosso projeto. Ao usar </w:t>
+      </w:r>
+      <w:proofErr w:type="spellStart"/>
+      <w:r>
+        <w:t>Ctrl</w:t>
+      </w:r>
+      <w:proofErr w:type="spellEnd"/>
+      <w:r>
+        <w:t xml:space="preserve"> + Shift + P, você abre a ferramenta e consegue ver com mais facilidade o que está instalado e instalar novas funcionalidades.</w:t>
       </w:r>
     </w:p>
     <w:p>
@@ -42,23 +74,49 @@
     </w:p>
     <w:p>
       <w:r>
-        <w:t>- Microsoft.EntityFrameworkCore</w:t>
-      </w:r>
-    </w:p>
-    <w:p>
-      <w:r>
-        <w:t>- Microsoft.EntityFrameworkCore.Tools</w:t>
-      </w:r>
-    </w:p>
-    <w:p>
-      <w:r>
-        <w:t>- Microsoft.EntityFrameworkCore.Design</w:t>
-      </w:r>
-    </w:p>
-    <w:p>
-      <w:r>
-        <w:t>- Microsoft.EntityFrameworkCore.SqlServer</w:t>
-      </w:r>
+        <w:t xml:space="preserve">- </w:t>
+      </w:r>
+      <w:proofErr w:type="spellStart"/>
+      <w:r>
+        <w:t>Microsoft.EntityFrameworkCore</w:t>
+      </w:r>
+      <w:proofErr w:type="spellEnd"/>
+    </w:p>
+    <w:p>
+      <w:r>
+        <w:t xml:space="preserve">- </w:t>
+      </w:r>
+      <w:proofErr w:type="spellStart"/>
+      <w:proofErr w:type="gramStart"/>
+      <w:r>
+        <w:t>Microsoft.EntityFrameworkCore.Tools</w:t>
+      </w:r>
+      <w:proofErr w:type="spellEnd"/>
+      <w:proofErr w:type="gramEnd"/>
+    </w:p>
+    <w:p>
+      <w:r>
+        <w:t xml:space="preserve">- </w:t>
+      </w:r>
+      <w:proofErr w:type="spellStart"/>
+      <w:proofErr w:type="gramStart"/>
+      <w:r>
+        <w:t>Microsoft.EntityFrameworkCore.Design</w:t>
+      </w:r>
+      <w:proofErr w:type="spellEnd"/>
+      <w:proofErr w:type="gramEnd"/>
+    </w:p>
+    <w:p>
+      <w:r>
+        <w:t xml:space="preserve">- </w:t>
+      </w:r>
+      <w:proofErr w:type="spellStart"/>
+      <w:proofErr w:type="gramStart"/>
+      <w:r>
+        <w:t>Microsoft.EntityFrameworkCore.SqlServer</w:t>
+      </w:r>
+      <w:proofErr w:type="spellEnd"/>
+      <w:proofErr w:type="gramEnd"/>
     </w:p>
     <w:p>
       <w:pPr>
@@ -91,7 +149,17 @@
     <w:p/>
     <w:p>
       <w:r>
-        <w:t>O arquivo `global.json` é utilizado para definir a versão específica do SDK que desejamos utilizar em um projeto. Isso é especialmente útil quando há múltiplas versões de SDK instaladas na máquina.</w:t>
+        <w:t>O arquivo `</w:t>
+      </w:r>
+      <w:proofErr w:type="spellStart"/>
+      <w:proofErr w:type="gramStart"/>
+      <w:r>
+        <w:t>global.json</w:t>
+      </w:r>
+      <w:proofErr w:type="spellEnd"/>
+      <w:proofErr w:type="gramEnd"/>
+      <w:r>
+        <w:t>` é utilizado para definir a versão específica do SDK que desejamos utilizar em um projeto. Isso é especialmente útil quando há múltiplas versões de SDK instaladas na máquina.</w:t>
       </w:r>
     </w:p>
     <w:p>
@@ -114,12 +182,28 @@
     </w:p>
     <w:p>
       <w:r>
-        <w:t xml:space="preserve">    "sdk": {</w:t>
-      </w:r>
-    </w:p>
-    <w:p>
-      <w:r>
-        <w:t xml:space="preserve">        "version": "5.0.102"</w:t>
+        <w:t xml:space="preserve">    "</w:t>
+      </w:r>
+      <w:proofErr w:type="spellStart"/>
+      <w:r>
+        <w:t>sdk</w:t>
+      </w:r>
+      <w:proofErr w:type="spellEnd"/>
+      <w:r>
+        <w:t>": {</w:t>
+      </w:r>
+    </w:p>
+    <w:p>
+      <w:r>
+        <w:t xml:space="preserve">        "</w:t>
+      </w:r>
+      <w:proofErr w:type="spellStart"/>
+      <w:r>
+        <w:t>version</w:t>
+      </w:r>
+      <w:proofErr w:type="spellEnd"/>
+      <w:r>
+        <w:t>": "5.0.102"</w:t>
       </w:r>
     </w:p>
     <w:p>
@@ -134,19 +218,62 @@
     </w:p>
     <w:p>
       <w:r>
-        <w:t>Como Criar o `global.json` via .NET CLI:</w:t>
+        <w:t>Como Criar o `</w:t>
+      </w:r>
+      <w:proofErr w:type="spellStart"/>
+      <w:proofErr w:type="gramStart"/>
+      <w:r>
+        <w:t>global.json</w:t>
+      </w:r>
+      <w:proofErr w:type="spellEnd"/>
+      <w:proofErr w:type="gramEnd"/>
+      <w:r>
+        <w:t>` via .NET CLI:</w:t>
       </w:r>
     </w:p>
     <w:p/>
     <w:p>
       <w:r>
-        <w:t>Para criar o arquivo `global.json`, utilize o seguinte comando no terminal:</w:t>
+        <w:t>Para criar o arquivo `</w:t>
+      </w:r>
+      <w:proofErr w:type="spellStart"/>
+      <w:proofErr w:type="gramStart"/>
+      <w:r>
+        <w:t>global.json</w:t>
+      </w:r>
+      <w:proofErr w:type="spellEnd"/>
+      <w:proofErr w:type="gramEnd"/>
+      <w:r>
+        <w:t>`, utilize o seguinte comando no terminal:</w:t>
       </w:r>
     </w:p>
     <w:p/>
     <w:p>
-      <w:r>
-        <w:t>dotnet new global.json --sdk-version 5.0.102</w:t>
+      <w:proofErr w:type="spellStart"/>
+      <w:r>
+        <w:t>dotnet</w:t>
+      </w:r>
+      <w:proofErr w:type="spellEnd"/>
+      <w:r>
+        <w:t xml:space="preserve"> new </w:t>
+      </w:r>
+      <w:proofErr w:type="spellStart"/>
+      <w:proofErr w:type="gramStart"/>
+      <w:r>
+        <w:t>global.json</w:t>
+      </w:r>
+      <w:proofErr w:type="spellEnd"/>
+      <w:proofErr w:type="gramEnd"/>
+      <w:r>
+        <w:t xml:space="preserve"> --</w:t>
+      </w:r>
+      <w:proofErr w:type="spellStart"/>
+      <w:r>
+        <w:t>sdk-version</w:t>
+      </w:r>
+      <w:proofErr w:type="spellEnd"/>
+      <w:r>
+        <w:t xml:space="preserve"> 5.0.102</w:t>
       </w:r>
     </w:p>
     <w:p>
@@ -159,17 +286,583 @@
         <w:rPr>
           <w:b/>
         </w:rPr>
-        <w:t>Sobrescrevendo um `global.json` Existente:</w:t>
-      </w:r>
-    </w:p>
-    <w:p>
-      <w:r>
-        <w:t>Se você deseja sobrescrever um arquivo `global.json` já existente, adicione a opção `--force` ao final do comando.</w:t>
+        <w:t>Sobrescrevendo um `</w:t>
+      </w:r>
+      <w:proofErr w:type="spellStart"/>
+      <w:proofErr w:type="gramStart"/>
+      <w:r>
+        <w:rPr>
+          <w:b/>
+        </w:rPr>
+        <w:t>global.json</w:t>
+      </w:r>
+      <w:proofErr w:type="spellEnd"/>
+      <w:proofErr w:type="gramEnd"/>
+      <w:r>
+        <w:rPr>
+          <w:b/>
+        </w:rPr>
+        <w:t>` Existente:</w:t>
+      </w:r>
+    </w:p>
+    <w:p>
+      <w:r>
+        <w:t>Se você deseja sobrescrever um arquivo `</w:t>
+      </w:r>
+      <w:proofErr w:type="spellStart"/>
+      <w:proofErr w:type="gramStart"/>
+      <w:r>
+        <w:t>global.json</w:t>
+      </w:r>
+      <w:proofErr w:type="spellEnd"/>
+      <w:proofErr w:type="gramEnd"/>
+      <w:r>
+        <w:t>` já existente, adicione a opção `--force` ao final do comando.</w:t>
       </w:r>
     </w:p>
     <w:p/>
     <w:p>
       <w:pPr>
+        <w:jc w:val="center"/>
+      </w:pPr>
+      <w:r>
+        <w:lastRenderedPageBreak/>
+        <w:t>MIGRATIONS</w:t>
+      </w:r>
+    </w:p>
+    <w:p>
+      <w:r>
+        <w:t xml:space="preserve">O </w:t>
+      </w:r>
+      <w:proofErr w:type="spellStart"/>
+      <w:r>
+        <w:t>migrations</w:t>
+      </w:r>
+      <w:proofErr w:type="spellEnd"/>
+      <w:r>
+        <w:t xml:space="preserve"> no </w:t>
+      </w:r>
+      <w:proofErr w:type="spellStart"/>
+      <w:r>
+        <w:t>Entity</w:t>
+      </w:r>
+      <w:proofErr w:type="spellEnd"/>
+      <w:r>
+        <w:t xml:space="preserve"> Framework Core é uma ferramenta que permite gerenciar alterações no esquema do banco de dados de forma automatizada. Ele registra as alterações feitas nos modelos de dados e as traduz em comandos SQL para atualizar o banco de dados correspondente. Isso facilita o controle das mudanças na estrutura do banco de dados ao longo do desenvolvimento de um aplicativo, garantindo a consistência entre o modelo de dados e o esquema do banco de dados.</w:t>
+      </w:r>
+    </w:p>
+    <w:p>
+      <w:proofErr w:type="spellStart"/>
+      <w:r>
+        <w:rPr>
+          <w:b/>
+        </w:rPr>
+        <w:t>Dotnet</w:t>
+      </w:r>
+      <w:proofErr w:type="spellEnd"/>
+      <w:r>
+        <w:rPr>
+          <w:b/>
+        </w:rPr>
+        <w:t xml:space="preserve"> </w:t>
+      </w:r>
+      <w:proofErr w:type="spellStart"/>
+      <w:r>
+        <w:rPr>
+          <w:b/>
+        </w:rPr>
+        <w:t>ef</w:t>
+      </w:r>
+      <w:proofErr w:type="spellEnd"/>
+      <w:r>
+        <w:rPr>
+          <w:b/>
+        </w:rPr>
+        <w:t xml:space="preserve"> </w:t>
+      </w:r>
+      <w:proofErr w:type="spellStart"/>
+      <w:r>
+        <w:rPr>
+          <w:b/>
+        </w:rPr>
+        <w:t>migrations</w:t>
+      </w:r>
+      <w:proofErr w:type="spellEnd"/>
+      <w:r>
+        <w:rPr>
+          <w:b/>
+        </w:rPr>
+        <w:t xml:space="preserve"> </w:t>
+      </w:r>
+      <w:proofErr w:type="spellStart"/>
+      <w:r>
+        <w:rPr>
+          <w:b/>
+        </w:rPr>
+        <w:t>list</w:t>
+      </w:r>
+      <w:proofErr w:type="spellEnd"/>
+      <w:r>
+        <w:t xml:space="preserve"> – Vai listar todas as </w:t>
+      </w:r>
+      <w:proofErr w:type="spellStart"/>
+      <w:r>
+        <w:t>migrations</w:t>
+      </w:r>
+      <w:proofErr w:type="spellEnd"/>
+      <w:r>
+        <w:t xml:space="preserve"> disponíveis no projeto ou retornar nada caso não tenha </w:t>
+      </w:r>
+      <w:proofErr w:type="spellStart"/>
+      <w:r>
+        <w:t>migrations</w:t>
+      </w:r>
+      <w:proofErr w:type="spellEnd"/>
+      <w:r>
+        <w:t xml:space="preserve">. </w:t>
+      </w:r>
+    </w:p>
+    <w:p>
+      <w:proofErr w:type="spellStart"/>
+      <w:r>
+        <w:rPr>
+          <w:b/>
+        </w:rPr>
+        <w:t>Dotnet</w:t>
+      </w:r>
+      <w:proofErr w:type="spellEnd"/>
+      <w:r>
+        <w:rPr>
+          <w:b/>
+        </w:rPr>
+        <w:t xml:space="preserve"> </w:t>
+      </w:r>
+      <w:proofErr w:type="spellStart"/>
+      <w:r>
+        <w:rPr>
+          <w:b/>
+        </w:rPr>
+        <w:t>ef</w:t>
+      </w:r>
+      <w:proofErr w:type="spellEnd"/>
+      <w:r>
+        <w:rPr>
+          <w:b/>
+        </w:rPr>
+        <w:t xml:space="preserve"> </w:t>
+      </w:r>
+      <w:proofErr w:type="spellStart"/>
+      <w:r>
+        <w:rPr>
+          <w:b/>
+        </w:rPr>
+        <w:t>migrations</w:t>
+      </w:r>
+      <w:proofErr w:type="spellEnd"/>
+      <w:r>
+        <w:rPr>
+          <w:b/>
+        </w:rPr>
+        <w:t xml:space="preserve"> </w:t>
+      </w:r>
+      <w:proofErr w:type="spellStart"/>
+      <w:r>
+        <w:rPr>
+          <w:b/>
+        </w:rPr>
+        <w:t>add</w:t>
+      </w:r>
+      <w:proofErr w:type="spellEnd"/>
+      <w:r>
+        <w:rPr>
+          <w:b/>
+        </w:rPr>
+        <w:t xml:space="preserve"> </w:t>
+      </w:r>
+      <w:proofErr w:type="spellStart"/>
+      <w:r>
+        <w:rPr>
+          <w:b/>
+        </w:rPr>
+        <w:t>init</w:t>
+      </w:r>
+      <w:proofErr w:type="spellEnd"/>
+      <w:r>
+        <w:rPr>
+          <w:b/>
+        </w:rPr>
+        <w:t xml:space="preserve"> -o Data/</w:t>
+      </w:r>
+      <w:proofErr w:type="spellStart"/>
+      <w:r>
+        <w:rPr>
+          <w:b/>
+        </w:rPr>
+        <w:t>migrations</w:t>
+      </w:r>
+      <w:proofErr w:type="spellEnd"/>
+      <w:r>
+        <w:rPr>
+          <w:b/>
+        </w:rPr>
+        <w:t xml:space="preserve"> </w:t>
+      </w:r>
+      <w:r>
+        <w:t xml:space="preserve">– Esse comando cria a </w:t>
+      </w:r>
+      <w:proofErr w:type="spellStart"/>
+      <w:r>
+        <w:t>migrations</w:t>
+      </w:r>
+      <w:proofErr w:type="spellEnd"/>
+      <w:r>
+        <w:t xml:space="preserve"> com base as classes modelos do seu projeto. </w:t>
+      </w:r>
+      <w:r>
+        <w:t xml:space="preserve"> </w:t>
+      </w:r>
+      <w:proofErr w:type="spellStart"/>
+      <w:r>
+        <w:rPr>
+          <w:b/>
+        </w:rPr>
+        <w:t>Dotnet</w:t>
+      </w:r>
+      <w:proofErr w:type="spellEnd"/>
+      <w:r>
+        <w:rPr>
+          <w:b/>
+        </w:rPr>
+        <w:t xml:space="preserve"> -&gt; </w:t>
+      </w:r>
+      <w:r>
+        <w:t xml:space="preserve">“invoca o </w:t>
+      </w:r>
+      <w:proofErr w:type="spellStart"/>
+      <w:r>
+        <w:t>dotnet</w:t>
+      </w:r>
+      <w:proofErr w:type="spellEnd"/>
+      <w:r>
+        <w:t>”</w:t>
+      </w:r>
+      <w:r>
+        <w:rPr>
+          <w:b/>
+        </w:rPr>
+        <w:t xml:space="preserve">  </w:t>
+      </w:r>
+      <w:proofErr w:type="spellStart"/>
+      <w:r>
+        <w:rPr>
+          <w:b/>
+        </w:rPr>
+        <w:t>ef</w:t>
+      </w:r>
+      <w:proofErr w:type="spellEnd"/>
+      <w:r>
+        <w:rPr>
+          <w:b/>
+        </w:rPr>
+        <w:t xml:space="preserve"> -&gt; “</w:t>
+      </w:r>
+      <w:r>
+        <w:t xml:space="preserve">Dentro do </w:t>
+      </w:r>
+      <w:proofErr w:type="spellStart"/>
+      <w:r>
+        <w:t>dotnet</w:t>
+      </w:r>
+      <w:proofErr w:type="spellEnd"/>
+      <w:r>
+        <w:t xml:space="preserve"> foi invocado o </w:t>
+      </w:r>
+      <w:proofErr w:type="spellStart"/>
+      <w:r>
+        <w:t>entity</w:t>
+      </w:r>
+      <w:proofErr w:type="spellEnd"/>
+      <w:r>
+        <w:t xml:space="preserve"> framework</w:t>
+      </w:r>
+      <w:r>
+        <w:rPr>
+          <w:b/>
+        </w:rPr>
+        <w:t xml:space="preserve">”  </w:t>
+      </w:r>
+      <w:proofErr w:type="spellStart"/>
+      <w:r>
+        <w:rPr>
+          <w:b/>
+        </w:rPr>
+        <w:t>migrations</w:t>
+      </w:r>
+      <w:proofErr w:type="spellEnd"/>
+      <w:r>
+        <w:rPr>
+          <w:b/>
+        </w:rPr>
+        <w:t xml:space="preserve"> -&gt; </w:t>
+      </w:r>
+      <w:r>
+        <w:t xml:space="preserve">“dentro de </w:t>
+      </w:r>
+      <w:proofErr w:type="spellStart"/>
+      <w:r>
+        <w:t>ef</w:t>
+      </w:r>
+      <w:proofErr w:type="spellEnd"/>
+      <w:r>
+        <w:t xml:space="preserve"> foi invocado o </w:t>
+      </w:r>
+      <w:proofErr w:type="spellStart"/>
+      <w:r>
+        <w:t>migrations</w:t>
+      </w:r>
+      <w:proofErr w:type="spellEnd"/>
+      <w:r>
+        <w:t>”</w:t>
+      </w:r>
+      <w:r>
+        <w:t xml:space="preserve"> </w:t>
+      </w:r>
+      <w:proofErr w:type="spellStart"/>
+      <w:r>
+        <w:rPr>
+          <w:b/>
+        </w:rPr>
+        <w:t>add</w:t>
+      </w:r>
+      <w:proofErr w:type="spellEnd"/>
+      <w:r>
+        <w:rPr>
+          <w:b/>
+        </w:rPr>
+        <w:t xml:space="preserve"> -&gt; </w:t>
+      </w:r>
+      <w:r>
+        <w:t xml:space="preserve">“Comando do </w:t>
+      </w:r>
+      <w:proofErr w:type="spellStart"/>
+      <w:r>
+        <w:t>migratiuons</w:t>
+      </w:r>
+      <w:proofErr w:type="spellEnd"/>
+      <w:r>
+        <w:t xml:space="preserve"> para adicionar uma </w:t>
+      </w:r>
+      <w:proofErr w:type="spellStart"/>
+      <w:r>
+        <w:t>migration</w:t>
+      </w:r>
+      <w:proofErr w:type="spellEnd"/>
+      <w:r>
+        <w:t>”</w:t>
+      </w:r>
+      <w:r>
+        <w:t xml:space="preserve">  </w:t>
+      </w:r>
+      <w:proofErr w:type="spellStart"/>
+      <w:r>
+        <w:rPr>
+          <w:b/>
+        </w:rPr>
+        <w:t>init</w:t>
+      </w:r>
+      <w:proofErr w:type="spellEnd"/>
+      <w:r>
+        <w:rPr>
+          <w:b/>
+        </w:rPr>
+        <w:t xml:space="preserve"> -&gt; </w:t>
+      </w:r>
+      <w:r>
+        <w:t xml:space="preserve">”o nome da </w:t>
+      </w:r>
+      <w:proofErr w:type="spellStart"/>
+      <w:r>
+        <w:t>migrations</w:t>
+      </w:r>
+      <w:proofErr w:type="spellEnd"/>
+      <w:r>
+        <w:t xml:space="preserve"> </w:t>
+      </w:r>
+      <w:proofErr w:type="spellStart"/>
+      <w:r>
+        <w:t>obs</w:t>
+      </w:r>
+      <w:proofErr w:type="spellEnd"/>
+      <w:r>
+        <w:t>: pode ser qualquer nome”</w:t>
+      </w:r>
+      <w:r>
+        <w:t xml:space="preserve"> </w:t>
+      </w:r>
+      <w:r>
+        <w:rPr>
+          <w:b/>
+        </w:rPr>
+        <w:t>-o Data/</w:t>
+      </w:r>
+      <w:proofErr w:type="spellStart"/>
+      <w:r>
+        <w:rPr>
+          <w:b/>
+        </w:rPr>
+        <w:t>Migrations</w:t>
+      </w:r>
+      <w:proofErr w:type="spellEnd"/>
+      <w:r>
+        <w:rPr>
+          <w:b/>
+        </w:rPr>
+        <w:t xml:space="preserve"> -&gt;</w:t>
+      </w:r>
+      <w:r>
+        <w:t xml:space="preserve"> “ esse comando cria a </w:t>
+      </w:r>
+      <w:proofErr w:type="spellStart"/>
+      <w:r>
+        <w:t>migrations</w:t>
+      </w:r>
+      <w:proofErr w:type="spellEnd"/>
+      <w:r>
+        <w:t xml:space="preserve"> dentro da pasta data e dentro da pasta </w:t>
+      </w:r>
+      <w:proofErr w:type="spellStart"/>
+      <w:r>
+        <w:t>migrations</w:t>
+      </w:r>
+      <w:proofErr w:type="spellEnd"/>
+      <w:r>
+        <w:t xml:space="preserve"> se as pastas não existirem ele cria as mesmas”</w:t>
+      </w:r>
+    </w:p>
+    <w:p>
+      <w:proofErr w:type="spellStart"/>
+      <w:r>
+        <w:rPr>
+          <w:b/>
+        </w:rPr>
+        <w:t>Dotnet</w:t>
+      </w:r>
+      <w:proofErr w:type="spellEnd"/>
+      <w:r>
+        <w:rPr>
+          <w:b/>
+        </w:rPr>
+        <w:t xml:space="preserve"> </w:t>
+      </w:r>
+      <w:proofErr w:type="spellStart"/>
+      <w:r>
+        <w:rPr>
+          <w:b/>
+        </w:rPr>
+        <w:t>ef</w:t>
+      </w:r>
+      <w:proofErr w:type="spellEnd"/>
+      <w:r>
+        <w:rPr>
+          <w:b/>
+        </w:rPr>
+        <w:t xml:space="preserve"> </w:t>
+      </w:r>
+      <w:proofErr w:type="spellStart"/>
+      <w:r>
+        <w:rPr>
+          <w:b/>
+        </w:rPr>
+        <w:t>migrations</w:t>
+      </w:r>
+      <w:proofErr w:type="spellEnd"/>
+      <w:r>
+        <w:rPr>
+          <w:b/>
+        </w:rPr>
+        <w:t xml:space="preserve"> remove</w:t>
+      </w:r>
+      <w:r>
+        <w:t xml:space="preserve"> – Caso queira remover a </w:t>
+      </w:r>
+      <w:proofErr w:type="spellStart"/>
+      <w:r>
+        <w:t>migration</w:t>
+      </w:r>
+      <w:proofErr w:type="spellEnd"/>
+      <w:r>
+        <w:t xml:space="preserve"> criada. </w:t>
+      </w:r>
+    </w:p>
+    <w:p>
+      <w:proofErr w:type="spellStart"/>
+      <w:r>
+        <w:rPr>
+          <w:b/>
+        </w:rPr>
+        <w:t>Dotnet</w:t>
+      </w:r>
+      <w:proofErr w:type="spellEnd"/>
+      <w:r>
+        <w:rPr>
+          <w:b/>
+        </w:rPr>
+        <w:t xml:space="preserve"> </w:t>
+      </w:r>
+      <w:proofErr w:type="spellStart"/>
+      <w:r>
+        <w:rPr>
+          <w:b/>
+        </w:rPr>
+        <w:t>ef</w:t>
+      </w:r>
+      <w:proofErr w:type="spellEnd"/>
+      <w:r>
+        <w:rPr>
+          <w:b/>
+        </w:rPr>
+        <w:t xml:space="preserve"> </w:t>
+      </w:r>
+      <w:proofErr w:type="spellStart"/>
+      <w:r>
+        <w:rPr>
+          <w:b/>
+        </w:rPr>
+        <w:t>database</w:t>
+      </w:r>
+      <w:proofErr w:type="spellEnd"/>
+      <w:r>
+        <w:rPr>
+          <w:b/>
+        </w:rPr>
+        <w:t xml:space="preserve"> </w:t>
+      </w:r>
+      <w:proofErr w:type="spellStart"/>
+      <w:r>
+        <w:rPr>
+          <w:b/>
+        </w:rPr>
+        <w:t>update</w:t>
+      </w:r>
+      <w:proofErr w:type="spellEnd"/>
+      <w:r>
+        <w:t xml:space="preserve"> – Esse comando pega a </w:t>
+      </w:r>
+      <w:proofErr w:type="spellStart"/>
+      <w:r>
+        <w:t>migrations</w:t>
+      </w:r>
+      <w:proofErr w:type="spellEnd"/>
+      <w:r>
+        <w:t xml:space="preserve"> criada no projeto e sobe para um banco</w:t>
+      </w:r>
+      <w:r>
+        <w:t>.</w:t>
+      </w:r>
+    </w:p>
+    <w:p>
+      <w:pPr>
+        <w:jc w:val="center"/>
         <w:rPr>
           <w:sz w:val="32"/>
           <w:szCs w:val="32"/>
@@ -180,34 +873,10 @@
           <w:sz w:val="32"/>
           <w:szCs w:val="32"/>
         </w:rPr>
-        <w:lastRenderedPageBreak/>
-        <w:t xml:space="preserve">Proxima aula é relacionada amigrations </w:t>
-      </w:r>
-      <w:r>
-        <w:rPr>
-          <w:sz w:val="32"/>
-          <w:szCs w:val="32"/>
-          <w:u w:val="single"/>
-        </w:rPr>
-        <w:t>a</w:t>
+        <w:t>Próxima aula contexto na controler</w:t>
       </w:r>
       <w:bookmarkStart w:id="0" w:name="_GoBack"/>
       <w:bookmarkEnd w:id="0"/>
-      <w:r>
-        <w:rPr>
-          <w:sz w:val="32"/>
-          <w:szCs w:val="32"/>
-          <w:u w:val="single"/>
-        </w:rPr>
-        <w:t>e</w:t>
-      </w:r>
-      <w:r>
-        <w:rPr>
-          <w:sz w:val="32"/>
-          <w:szCs w:val="32"/>
-        </w:rPr>
-        <w:t xml:space="preserve"> database.</w:t>
-      </w:r>
     </w:p>
     <w:sectPr>
       <w:pgSz w:w="11906" w:h="16838"/>

</xml_diff>

<commit_message>
fazendo a chamada get
</commit_message>
<xml_diff>
--- a/Back/Anotações.docx
+++ b/Back/Anotações.docx
@@ -873,7 +873,37 @@
           <w:sz w:val="32"/>
           <w:szCs w:val="32"/>
         </w:rPr>
-        <w:t>Próxima aula contexto na controler</w:t>
+        <w:t>Próxima aula</w:t>
+      </w:r>
+      <w:r>
+        <w:rPr>
+          <w:sz w:val="32"/>
+          <w:szCs w:val="32"/>
+        </w:rPr>
+        <w:t xml:space="preserve"> seção 6</w:t>
+      </w:r>
+      <w:r>
+        <w:rPr>
+          <w:sz w:val="32"/>
+          <w:szCs w:val="32"/>
+        </w:rPr>
+        <w:t xml:space="preserve"> </w:t>
+      </w:r>
+      <w:proofErr w:type="spellStart"/>
+      <w:r>
+        <w:rPr>
+          <w:sz w:val="32"/>
+          <w:szCs w:val="32"/>
+        </w:rPr>
+        <w:t>Multiplas</w:t>
+      </w:r>
+      <w:proofErr w:type="spellEnd"/>
+      <w:r>
+        <w:rPr>
+          <w:sz w:val="32"/>
+          <w:szCs w:val="32"/>
+        </w:rPr>
+        <w:t xml:space="preserve"> camadas 1 aula</w:t>
       </w:r>
       <w:bookmarkStart w:id="0" w:name="_GoBack"/>
       <w:bookmarkEnd w:id="0"/>

</xml_diff>

<commit_message>
Iniciando as camadas do Back e Instalando Angular Material no Front
</commit_message>
<xml_diff>
--- a/Back/Anotações.docx
+++ b/Back/Anotações.docx
@@ -860,9 +860,349 @@
         <w:t>.</w:t>
       </w:r>
     </w:p>
+    <w:p/>
     <w:p>
       <w:pPr>
         <w:jc w:val="center"/>
+      </w:pPr>
+      <w:r>
+        <w:t>Camadas</w:t>
+      </w:r>
+    </w:p>
+    <w:p>
+      <w:r>
+        <w:t>Organizar um projeto em camadas oferece várias vantagens:</w:t>
+      </w:r>
+    </w:p>
+    <w:p/>
+    <w:p>
+      <w:r>
+        <w:t xml:space="preserve">1. </w:t>
+      </w:r>
+      <w:r>
+        <w:rPr>
+          <w:b/>
+        </w:rPr>
+        <w:t>Separação de Responsabilidades:</w:t>
+      </w:r>
+      <w:r>
+        <w:t xml:space="preserve"> Cada camada tem um propósito específico, o que facilita a compreensão do código e a manutenção do sistema. Por exemplo, uma camada pode lidar com a lógica de negócios, outra com a apresentação da interface do usuário e outra com acesso a dados.</w:t>
+      </w:r>
+    </w:p>
+    <w:p>
+      <w:r>
+        <w:t xml:space="preserve">2. </w:t>
+      </w:r>
+      <w:proofErr w:type="spellStart"/>
+      <w:r>
+        <w:rPr>
+          <w:b/>
+        </w:rPr>
+        <w:t>Reusabilidade</w:t>
+      </w:r>
+      <w:proofErr w:type="spellEnd"/>
+      <w:r>
+        <w:rPr>
+          <w:b/>
+        </w:rPr>
+        <w:t>:</w:t>
+      </w:r>
+      <w:r>
+        <w:t xml:space="preserve"> Camadas bem definidas facilitam a reutilização de código. Por exemplo, se a camada de acesso a dados é separada, ela pode ser usada por diferentes partes do sistema sem a necessidade de </w:t>
+      </w:r>
+      <w:proofErr w:type="spellStart"/>
+      <w:r>
+        <w:t>reimplementação</w:t>
+      </w:r>
+      <w:proofErr w:type="spellEnd"/>
+      <w:r>
+        <w:t>.</w:t>
+      </w:r>
+    </w:p>
+    <w:p>
+      <w:r>
+        <w:t xml:space="preserve">3. </w:t>
+      </w:r>
+      <w:r>
+        <w:rPr>
+          <w:b/>
+        </w:rPr>
+        <w:t>Escalabilidade</w:t>
+      </w:r>
+      <w:r>
+        <w:t>: Camadas modulares permitem que o sistema seja escalado de forma mais eficiente. Por exemplo, se a camada de interface do usuário precisar ser atualizada, isso pode ser feito sem afetar as outras camadas.</w:t>
+      </w:r>
+    </w:p>
+    <w:p>
+      <w:r>
+        <w:t xml:space="preserve">4. </w:t>
+      </w:r>
+      <w:proofErr w:type="spellStart"/>
+      <w:r>
+        <w:rPr>
+          <w:b/>
+        </w:rPr>
+        <w:t>Testabilidade</w:t>
+      </w:r>
+      <w:proofErr w:type="spellEnd"/>
+      <w:r>
+        <w:t>: É mais fácil testar unidades individuais do sistema quando elas estão em camadas separadas. Isso permite testes de unidade mais eficazes e também facilita a realização de testes de integração.</w:t>
+      </w:r>
+    </w:p>
+    <w:p>
+      <w:r>
+        <w:t xml:space="preserve">5. </w:t>
+      </w:r>
+      <w:r>
+        <w:rPr>
+          <w:b/>
+        </w:rPr>
+        <w:t>Manutenção</w:t>
+      </w:r>
+      <w:r>
+        <w:t>: Com uma estrutura em camadas, é mais fácil realizar alterações ou atualizações em partes específicas do sistema sem afetar outras partes. Isso ajuda na manutenção a longo prazo do projeto.</w:t>
+      </w:r>
+    </w:p>
+    <w:p>
+      <w:r>
+        <w:t>Em resumo, organizar um projeto em camadas promove uma arquitetura mais limpa, modular e flexível, o que facilita o desenvolvimento, teste e manutenção do software.</w:t>
+      </w:r>
+    </w:p>
+    <w:p>
+      <w:r>
+        <w:lastRenderedPageBreak/>
+        <w:t>No Visual Studio, temos o arquivo .</w:t>
+      </w:r>
+      <w:proofErr w:type="spellStart"/>
+      <w:r>
+        <w:t>sln</w:t>
+      </w:r>
+      <w:proofErr w:type="spellEnd"/>
+      <w:r>
+        <w:t xml:space="preserve"> que servirá para referenciar as camadas criadas. Já no VS </w:t>
+      </w:r>
+      <w:proofErr w:type="spellStart"/>
+      <w:r>
+        <w:t>Code</w:t>
+      </w:r>
+      <w:proofErr w:type="spellEnd"/>
+      <w:r>
+        <w:t>, devemos criar esse arquivo manualmente. Por exemplo:</w:t>
+      </w:r>
+    </w:p>
+    <w:p>
+      <w:pPr>
+        <w:rPr>
+          <w:b/>
+        </w:rPr>
+      </w:pPr>
+      <w:proofErr w:type="spellStart"/>
+      <w:r>
+        <w:rPr>
+          <w:b/>
+        </w:rPr>
+        <w:t>dotnet</w:t>
+      </w:r>
+      <w:proofErr w:type="spellEnd"/>
+      <w:r>
+        <w:rPr>
+          <w:b/>
+        </w:rPr>
+        <w:t xml:space="preserve"> new </w:t>
+      </w:r>
+      <w:proofErr w:type="spellStart"/>
+      <w:r>
+        <w:rPr>
+          <w:b/>
+        </w:rPr>
+        <w:t>sln</w:t>
+      </w:r>
+      <w:proofErr w:type="spellEnd"/>
+      <w:r>
+        <w:rPr>
+          <w:b/>
+        </w:rPr>
+        <w:t xml:space="preserve"> -n </w:t>
+      </w:r>
+      <w:proofErr w:type="spellStart"/>
+      <w:r>
+        <w:rPr>
+          <w:b/>
+        </w:rPr>
+        <w:t>ProEventos</w:t>
+      </w:r>
+      <w:proofErr w:type="spellEnd"/>
+    </w:p>
+    <w:p>
+      <w:r>
+        <w:t>Então devemos criar as camadas. Podemos fazer isso usando o comando `</w:t>
+      </w:r>
+      <w:proofErr w:type="spellStart"/>
+      <w:r>
+        <w:t>dotnet</w:t>
+      </w:r>
+      <w:proofErr w:type="spellEnd"/>
+      <w:r>
+        <w:t xml:space="preserve"> new </w:t>
+      </w:r>
+      <w:proofErr w:type="spellStart"/>
+      <w:r>
+        <w:t>classlib</w:t>
+      </w:r>
+      <w:proofErr w:type="spellEnd"/>
+      <w:r>
+        <w:t>`, como mostrado no exemplo abaixo:</w:t>
+      </w:r>
+    </w:p>
+    <w:p>
+      <w:pPr>
+        <w:rPr>
+          <w:b/>
+        </w:rPr>
+      </w:pPr>
+      <w:proofErr w:type="spellStart"/>
+      <w:r>
+        <w:rPr>
+          <w:b/>
+        </w:rPr>
+        <w:t>dotnet</w:t>
+      </w:r>
+      <w:proofErr w:type="spellEnd"/>
+      <w:r>
+        <w:rPr>
+          <w:b/>
+        </w:rPr>
+        <w:t xml:space="preserve"> new </w:t>
+      </w:r>
+      <w:proofErr w:type="spellStart"/>
+      <w:r>
+        <w:rPr>
+          <w:b/>
+        </w:rPr>
+        <w:t>classlib</w:t>
+      </w:r>
+      <w:proofErr w:type="spellEnd"/>
+      <w:r>
+        <w:rPr>
+          <w:b/>
+        </w:rPr>
+        <w:t xml:space="preserve"> -n </w:t>
+      </w:r>
+      <w:proofErr w:type="spellStart"/>
+      <w:r>
+        <w:rPr>
+          <w:b/>
+        </w:rPr>
+        <w:t>ProEventos.Persistence</w:t>
+      </w:r>
+      <w:proofErr w:type="spellEnd"/>
+    </w:p>
+    <w:p>
+      <w:pPr>
+        <w:rPr>
+          <w:b/>
+        </w:rPr>
+      </w:pPr>
+      <w:proofErr w:type="spellStart"/>
+      <w:r>
+        <w:rPr>
+          <w:b/>
+        </w:rPr>
+        <w:t>dotnet</w:t>
+      </w:r>
+      <w:proofErr w:type="spellEnd"/>
+      <w:r>
+        <w:rPr>
+          <w:b/>
+        </w:rPr>
+        <w:t xml:space="preserve"> new </w:t>
+      </w:r>
+      <w:proofErr w:type="spellStart"/>
+      <w:r>
+        <w:rPr>
+          <w:b/>
+        </w:rPr>
+        <w:t>classlib</w:t>
+      </w:r>
+      <w:proofErr w:type="spellEnd"/>
+      <w:r>
+        <w:rPr>
+          <w:b/>
+        </w:rPr>
+        <w:t xml:space="preserve"> -n </w:t>
+      </w:r>
+      <w:proofErr w:type="spellStart"/>
+      <w:r>
+        <w:rPr>
+          <w:b/>
+        </w:rPr>
+        <w:t>ProEventosDomain</w:t>
+      </w:r>
+      <w:proofErr w:type="spellEnd"/>
+    </w:p>
+    <w:p>
+      <w:pPr>
+        <w:rPr>
+          <w:b/>
+        </w:rPr>
+      </w:pPr>
+      <w:proofErr w:type="spellStart"/>
+      <w:r>
+        <w:rPr>
+          <w:b/>
+        </w:rPr>
+        <w:t>dotnet</w:t>
+      </w:r>
+      <w:proofErr w:type="spellEnd"/>
+      <w:r>
+        <w:rPr>
+          <w:b/>
+        </w:rPr>
+        <w:t xml:space="preserve"> new </w:t>
+      </w:r>
+      <w:proofErr w:type="spellStart"/>
+      <w:r>
+        <w:rPr>
+          <w:b/>
+        </w:rPr>
+        <w:t>classlib</w:t>
+      </w:r>
+      <w:proofErr w:type="spellEnd"/>
+      <w:r>
+        <w:rPr>
+          <w:b/>
+        </w:rPr>
+        <w:t xml:space="preserve"> -n </w:t>
+      </w:r>
+      <w:proofErr w:type="spellStart"/>
+      <w:r>
+        <w:rPr>
+          <w:b/>
+        </w:rPr>
+        <w:t>ProEventos.Application</w:t>
+      </w:r>
+      <w:proofErr w:type="spellEnd"/>
+    </w:p>
+    <w:p>
+      <w:r>
+        <w:t xml:space="preserve">Nesse modelo de camadas, a ideia é que a API entre em contato com a </w:t>
+      </w:r>
+      <w:proofErr w:type="spellStart"/>
+      <w:r>
+        <w:t>Application</w:t>
+      </w:r>
+      <w:proofErr w:type="spellEnd"/>
+      <w:r>
+        <w:t>, que por sua vez utilize o Domain e acesse também a Persistência.</w:t>
+      </w:r>
+    </w:p>
+    <w:p>
+      <w:bookmarkStart w:id="0" w:name="_GoBack"/>
+      <w:bookmarkEnd w:id="0"/>
+    </w:p>
+    <w:p>
+      <w:pPr>
+        <w:jc w:val="center"/>
         <w:rPr>
           <w:sz w:val="32"/>
           <w:szCs w:val="32"/>
@@ -880,33 +1220,24 @@
           <w:sz w:val="32"/>
           <w:szCs w:val="32"/>
         </w:rPr>
-        <w:t xml:space="preserve"> seção 6</w:t>
-      </w:r>
+        <w:t xml:space="preserve"> seção </w:t>
+      </w:r>
+      <w:proofErr w:type="gramStart"/>
       <w:r>
         <w:rPr>
           <w:sz w:val="32"/>
           <w:szCs w:val="32"/>
         </w:rPr>
-        <w:t xml:space="preserve"> </w:t>
-      </w:r>
-      <w:proofErr w:type="spellStart"/>
+        <w:t>6 aula</w:t>
+      </w:r>
+      <w:proofErr w:type="gramEnd"/>
       <w:r>
         <w:rPr>
           <w:sz w:val="32"/>
           <w:szCs w:val="32"/>
         </w:rPr>
-        <w:t>Multiplas</w:t>
-      </w:r>
-      <w:proofErr w:type="spellEnd"/>
-      <w:r>
-        <w:rPr>
-          <w:sz w:val="32"/>
-          <w:szCs w:val="32"/>
-        </w:rPr>
-        <w:t xml:space="preserve"> camadas 1 aula</w:t>
-      </w:r>
-      <w:bookmarkStart w:id="0" w:name="_GoBack"/>
-      <w:bookmarkEnd w:id="0"/>
+        <w:t xml:space="preserve"> 57 referenciando o projeto</w:t>
+      </w:r>
     </w:p>
     <w:sectPr>
       <w:pgSz w:w="11906" w:h="16838"/>

</xml_diff>

<commit_message>
Adicionado as entidades Palestrante - Lote - redeSocial - EventoPalestrante
</commit_message>
<xml_diff>
--- a/Back/Anotações.docx
+++ b/Back/Anotações.docx
@@ -3149,77 +3149,677 @@
         </w:rPr>
         <w:t>E por fim o Domain não recebe nenhum</w:t>
       </w:r>
+    </w:p>
+    <w:p>
+      <w:pPr>
+        <w:spacing w:before="100" w:beforeAutospacing="1" w:after="100" w:afterAutospacing="1" w:line="240" w:lineRule="auto"/>
+        <w:ind w:left="720"/>
+        <w:rPr>
+          <w:rFonts w:eastAsia="Times New Roman" w:cstheme="minorHAnsi"/>
+          <w:kern w:val="0"/>
+          <w:sz w:val="24"/>
+          <w:szCs w:val="24"/>
+          <w:lang w:eastAsia="pt-BR"/>
+          <w14:ligatures w14:val="none"/>
+        </w:rPr>
+      </w:pPr>
+      <w:r>
+        <w:rPr>
+          <w:rFonts w:eastAsia="Times New Roman" w:cstheme="minorHAnsi"/>
+          <w:kern w:val="0"/>
+          <w:sz w:val="24"/>
+          <w:szCs w:val="24"/>
+          <w:lang w:eastAsia="pt-BR"/>
+          <w14:ligatures w14:val="none"/>
+        </w:rPr>
+        <w:t>Conclusão:</w:t>
+      </w:r>
+    </w:p>
+    <w:p>
+      <w:pPr>
+        <w:numPr>
+          <w:ilvl w:val="0"/>
+          <w:numId w:val="2"/>
+        </w:numPr>
+        <w:spacing w:before="100" w:beforeAutospacing="1" w:after="100" w:afterAutospacing="1" w:line="240" w:lineRule="auto"/>
+        <w:rPr>
+          <w:rFonts w:eastAsia="Times New Roman" w:cstheme="minorHAnsi"/>
+          <w:kern w:val="0"/>
+          <w:sz w:val="24"/>
+          <w:szCs w:val="24"/>
+          <w:lang w:eastAsia="pt-BR"/>
+          <w14:ligatures w14:val="none"/>
+        </w:rPr>
+      </w:pPr>
+      <w:r>
+        <w:rPr>
+          <w:rFonts w:eastAsia="Times New Roman" w:cstheme="minorHAnsi"/>
+          <w:b/>
+          <w:bCs/>
+          <w:kern w:val="0"/>
+          <w:sz w:val="24"/>
+          <w:szCs w:val="24"/>
+          <w:lang w:eastAsia="pt-BR"/>
+          <w14:ligatures w14:val="none"/>
+        </w:rPr>
+        <w:t>Adicionar um projeto a uma solução</w:t>
+      </w:r>
+      <w:r>
+        <w:rPr>
+          <w:rFonts w:eastAsia="Times New Roman" w:cstheme="minorHAnsi"/>
+          <w:kern w:val="0"/>
+          <w:sz w:val="24"/>
+          <w:szCs w:val="24"/>
+          <w:lang w:eastAsia="pt-BR"/>
+          <w14:ligatures w14:val="none"/>
+        </w:rPr>
+        <w:t xml:space="preserve">: Quando você adiciona um projeto a uma solução usando o comando </w:t>
+      </w:r>
+      <w:proofErr w:type="spellStart"/>
+      <w:r>
+        <w:rPr>
+          <w:rFonts w:eastAsia="Times New Roman" w:cstheme="minorHAnsi"/>
+          <w:kern w:val="0"/>
+          <w:sz w:val="20"/>
+          <w:szCs w:val="20"/>
+          <w:lang w:eastAsia="pt-BR"/>
+          <w14:ligatures w14:val="none"/>
+        </w:rPr>
+        <w:t>dotnet</w:t>
+      </w:r>
+      <w:proofErr w:type="spellEnd"/>
+      <w:r>
+        <w:rPr>
+          <w:rFonts w:eastAsia="Times New Roman" w:cstheme="minorHAnsi"/>
+          <w:kern w:val="0"/>
+          <w:sz w:val="20"/>
+          <w:szCs w:val="20"/>
+          <w:lang w:eastAsia="pt-BR"/>
+          <w14:ligatures w14:val="none"/>
+        </w:rPr>
+        <w:t xml:space="preserve"> </w:t>
+      </w:r>
+      <w:proofErr w:type="spellStart"/>
+      <w:r>
+        <w:rPr>
+          <w:rFonts w:eastAsia="Times New Roman" w:cstheme="minorHAnsi"/>
+          <w:kern w:val="0"/>
+          <w:sz w:val="20"/>
+          <w:szCs w:val="20"/>
+          <w:lang w:eastAsia="pt-BR"/>
+          <w14:ligatures w14:val="none"/>
+        </w:rPr>
+        <w:t>sln</w:t>
+      </w:r>
+      <w:proofErr w:type="spellEnd"/>
+      <w:r>
+        <w:rPr>
+          <w:rFonts w:eastAsia="Times New Roman" w:cstheme="minorHAnsi"/>
+          <w:kern w:val="0"/>
+          <w:sz w:val="20"/>
+          <w:szCs w:val="20"/>
+          <w:lang w:eastAsia="pt-BR"/>
+          <w14:ligatures w14:val="none"/>
+        </w:rPr>
+        <w:t xml:space="preserve"> &lt;nome da solução&gt; </w:t>
+      </w:r>
+      <w:proofErr w:type="spellStart"/>
+      <w:r>
+        <w:rPr>
+          <w:rFonts w:eastAsia="Times New Roman" w:cstheme="minorHAnsi"/>
+          <w:kern w:val="0"/>
+          <w:sz w:val="20"/>
+          <w:szCs w:val="20"/>
+          <w:lang w:eastAsia="pt-BR"/>
+          <w14:ligatures w14:val="none"/>
+        </w:rPr>
+        <w:t>add</w:t>
+      </w:r>
+      <w:proofErr w:type="spellEnd"/>
+      <w:r>
+        <w:rPr>
+          <w:rFonts w:eastAsia="Times New Roman" w:cstheme="minorHAnsi"/>
+          <w:kern w:val="0"/>
+          <w:sz w:val="20"/>
+          <w:szCs w:val="20"/>
+          <w:lang w:eastAsia="pt-BR"/>
+          <w14:ligatures w14:val="none"/>
+        </w:rPr>
+        <w:t xml:space="preserve"> &lt;nome do projeto&gt;</w:t>
+      </w:r>
+      <w:r>
+        <w:rPr>
+          <w:rFonts w:eastAsia="Times New Roman" w:cstheme="minorHAnsi"/>
+          <w:kern w:val="0"/>
+          <w:sz w:val="24"/>
+          <w:szCs w:val="24"/>
+          <w:lang w:eastAsia="pt-BR"/>
+          <w14:ligatures w14:val="none"/>
+        </w:rPr>
+        <w:t xml:space="preserve">, você está basicamente informando ao .NET que esses projetos estão relacionados e </w:t>
+      </w:r>
+      <w:r>
+        <w:rPr>
+          <w:rFonts w:eastAsia="Times New Roman" w:cstheme="minorHAnsi"/>
+          <w:kern w:val="0"/>
+          <w:sz w:val="24"/>
+          <w:szCs w:val="24"/>
+          <w:lang w:eastAsia="pt-BR"/>
+          <w14:ligatures w14:val="none"/>
+        </w:rPr>
+        <w:lastRenderedPageBreak/>
+        <w:t>fazem parte do mesmo aplicativo. Isso permite que você gerencie todos os projetos relacionados em um único lugar.</w:t>
+      </w:r>
+    </w:p>
+    <w:p>
+      <w:pPr>
+        <w:numPr>
+          <w:ilvl w:val="0"/>
+          <w:numId w:val="2"/>
+        </w:numPr>
+        <w:spacing w:before="100" w:beforeAutospacing="1" w:after="100" w:afterAutospacing="1" w:line="240" w:lineRule="auto"/>
+        <w:rPr>
+          <w:rFonts w:eastAsia="Times New Roman" w:cstheme="minorHAnsi"/>
+          <w:kern w:val="0"/>
+          <w:sz w:val="24"/>
+          <w:szCs w:val="24"/>
+          <w:lang w:eastAsia="pt-BR"/>
+          <w14:ligatures w14:val="none"/>
+        </w:rPr>
+      </w:pPr>
+      <w:r>
+        <w:rPr>
+          <w:rFonts w:eastAsia="Times New Roman" w:cstheme="minorHAnsi"/>
+          <w:b/>
+          <w:bCs/>
+          <w:kern w:val="0"/>
+          <w:sz w:val="24"/>
+          <w:szCs w:val="24"/>
+          <w:lang w:eastAsia="pt-BR"/>
+          <w14:ligatures w14:val="none"/>
+        </w:rPr>
+        <w:t>Referenciando um projeto a partir de outro projeto</w:t>
+      </w:r>
+      <w:r>
+        <w:rPr>
+          <w:rFonts w:eastAsia="Times New Roman" w:cstheme="minorHAnsi"/>
+          <w:kern w:val="0"/>
+          <w:sz w:val="24"/>
+          <w:szCs w:val="24"/>
+          <w:lang w:eastAsia="pt-BR"/>
+          <w14:ligatures w14:val="none"/>
+        </w:rPr>
+        <w:t xml:space="preserve">: Digamos que você tenha dois projetos, </w:t>
+      </w:r>
+      <w:proofErr w:type="spellStart"/>
+      <w:r>
+        <w:rPr>
+          <w:rFonts w:eastAsia="Times New Roman" w:cstheme="minorHAnsi"/>
+          <w:kern w:val="0"/>
+          <w:sz w:val="24"/>
+          <w:szCs w:val="24"/>
+          <w:lang w:eastAsia="pt-BR"/>
+          <w14:ligatures w14:val="none"/>
+        </w:rPr>
+        <w:t>ProjetoA</w:t>
+      </w:r>
+      <w:proofErr w:type="spellEnd"/>
+      <w:r>
+        <w:rPr>
+          <w:rFonts w:eastAsia="Times New Roman" w:cstheme="minorHAnsi"/>
+          <w:kern w:val="0"/>
+          <w:sz w:val="24"/>
+          <w:szCs w:val="24"/>
+          <w:lang w:eastAsia="pt-BR"/>
+          <w14:ligatures w14:val="none"/>
+        </w:rPr>
+        <w:t xml:space="preserve"> e </w:t>
+      </w:r>
+      <w:proofErr w:type="spellStart"/>
+      <w:r>
+        <w:rPr>
+          <w:rFonts w:eastAsia="Times New Roman" w:cstheme="minorHAnsi"/>
+          <w:kern w:val="0"/>
+          <w:sz w:val="24"/>
+          <w:szCs w:val="24"/>
+          <w:lang w:eastAsia="pt-BR"/>
+          <w14:ligatures w14:val="none"/>
+        </w:rPr>
+        <w:t>ProjetoB</w:t>
+      </w:r>
+      <w:proofErr w:type="spellEnd"/>
+      <w:r>
+        <w:rPr>
+          <w:rFonts w:eastAsia="Times New Roman" w:cstheme="minorHAnsi"/>
+          <w:kern w:val="0"/>
+          <w:sz w:val="24"/>
+          <w:szCs w:val="24"/>
+          <w:lang w:eastAsia="pt-BR"/>
+          <w14:ligatures w14:val="none"/>
+        </w:rPr>
+        <w:t xml:space="preserve">, e o </w:t>
+      </w:r>
+      <w:proofErr w:type="spellStart"/>
+      <w:r>
+        <w:rPr>
+          <w:rFonts w:eastAsia="Times New Roman" w:cstheme="minorHAnsi"/>
+          <w:kern w:val="0"/>
+          <w:sz w:val="24"/>
+          <w:szCs w:val="24"/>
+          <w:lang w:eastAsia="pt-BR"/>
+          <w14:ligatures w14:val="none"/>
+        </w:rPr>
+        <w:t>ProjetoA</w:t>
+      </w:r>
+      <w:proofErr w:type="spellEnd"/>
+      <w:r>
+        <w:rPr>
+          <w:rFonts w:eastAsia="Times New Roman" w:cstheme="minorHAnsi"/>
+          <w:kern w:val="0"/>
+          <w:sz w:val="24"/>
+          <w:szCs w:val="24"/>
+          <w:lang w:eastAsia="pt-BR"/>
+          <w14:ligatures w14:val="none"/>
+        </w:rPr>
+        <w:t xml:space="preserve"> precisa usar algum código do </w:t>
+      </w:r>
+      <w:proofErr w:type="spellStart"/>
+      <w:r>
+        <w:rPr>
+          <w:rFonts w:eastAsia="Times New Roman" w:cstheme="minorHAnsi"/>
+          <w:kern w:val="0"/>
+          <w:sz w:val="24"/>
+          <w:szCs w:val="24"/>
+          <w:lang w:eastAsia="pt-BR"/>
+          <w14:ligatures w14:val="none"/>
+        </w:rPr>
+        <w:t>ProjetoB</w:t>
+      </w:r>
+      <w:proofErr w:type="spellEnd"/>
+      <w:r>
+        <w:rPr>
+          <w:rFonts w:eastAsia="Times New Roman" w:cstheme="minorHAnsi"/>
+          <w:kern w:val="0"/>
+          <w:sz w:val="24"/>
+          <w:szCs w:val="24"/>
+          <w:lang w:eastAsia="pt-BR"/>
+          <w14:ligatures w14:val="none"/>
+        </w:rPr>
+        <w:t xml:space="preserve">. Nesse caso, você precisaria adicionar uma referência do </w:t>
+      </w:r>
+      <w:proofErr w:type="spellStart"/>
+      <w:r>
+        <w:rPr>
+          <w:rFonts w:eastAsia="Times New Roman" w:cstheme="minorHAnsi"/>
+          <w:kern w:val="0"/>
+          <w:sz w:val="24"/>
+          <w:szCs w:val="24"/>
+          <w:lang w:eastAsia="pt-BR"/>
+          <w14:ligatures w14:val="none"/>
+        </w:rPr>
+        <w:t>ProjetoB</w:t>
+      </w:r>
+      <w:proofErr w:type="spellEnd"/>
+      <w:r>
+        <w:rPr>
+          <w:rFonts w:eastAsia="Times New Roman" w:cstheme="minorHAnsi"/>
+          <w:kern w:val="0"/>
+          <w:sz w:val="24"/>
+          <w:szCs w:val="24"/>
+          <w:lang w:eastAsia="pt-BR"/>
+          <w14:ligatures w14:val="none"/>
+        </w:rPr>
+        <w:t xml:space="preserve"> ao </w:t>
+      </w:r>
+      <w:proofErr w:type="spellStart"/>
+      <w:r>
+        <w:rPr>
+          <w:rFonts w:eastAsia="Times New Roman" w:cstheme="minorHAnsi"/>
+          <w:kern w:val="0"/>
+          <w:sz w:val="24"/>
+          <w:szCs w:val="24"/>
+          <w:lang w:eastAsia="pt-BR"/>
+          <w14:ligatures w14:val="none"/>
+        </w:rPr>
+        <w:t>ProjetoA</w:t>
+      </w:r>
+      <w:proofErr w:type="spellEnd"/>
+      <w:r>
+        <w:rPr>
+          <w:rFonts w:eastAsia="Times New Roman" w:cstheme="minorHAnsi"/>
+          <w:kern w:val="0"/>
+          <w:sz w:val="24"/>
+          <w:szCs w:val="24"/>
+          <w:lang w:eastAsia="pt-BR"/>
+          <w14:ligatures w14:val="none"/>
+        </w:rPr>
+        <w:t xml:space="preserve">. Isso é feito usando o comando </w:t>
+      </w:r>
+      <w:proofErr w:type="spellStart"/>
+      <w:r>
+        <w:rPr>
+          <w:rFonts w:eastAsia="Times New Roman" w:cstheme="minorHAnsi"/>
+          <w:kern w:val="0"/>
+          <w:sz w:val="20"/>
+          <w:szCs w:val="20"/>
+          <w:lang w:eastAsia="pt-BR"/>
+          <w14:ligatures w14:val="none"/>
+        </w:rPr>
+        <w:t>dotnet</w:t>
+      </w:r>
+      <w:proofErr w:type="spellEnd"/>
+      <w:r>
+        <w:rPr>
+          <w:rFonts w:eastAsia="Times New Roman" w:cstheme="minorHAnsi"/>
+          <w:kern w:val="0"/>
+          <w:sz w:val="20"/>
+          <w:szCs w:val="20"/>
+          <w:lang w:eastAsia="pt-BR"/>
+          <w14:ligatures w14:val="none"/>
+        </w:rPr>
+        <w:t xml:space="preserve"> </w:t>
+      </w:r>
+      <w:proofErr w:type="spellStart"/>
+      <w:r>
+        <w:rPr>
+          <w:rFonts w:eastAsia="Times New Roman" w:cstheme="minorHAnsi"/>
+          <w:kern w:val="0"/>
+          <w:sz w:val="20"/>
+          <w:szCs w:val="20"/>
+          <w:lang w:eastAsia="pt-BR"/>
+          <w14:ligatures w14:val="none"/>
+        </w:rPr>
+        <w:t>add</w:t>
+      </w:r>
+      <w:proofErr w:type="spellEnd"/>
+      <w:r>
+        <w:rPr>
+          <w:rFonts w:eastAsia="Times New Roman" w:cstheme="minorHAnsi"/>
+          <w:kern w:val="0"/>
+          <w:sz w:val="20"/>
+          <w:szCs w:val="20"/>
+          <w:lang w:eastAsia="pt-BR"/>
+          <w14:ligatures w14:val="none"/>
+        </w:rPr>
+        <w:t xml:space="preserve"> &lt;</w:t>
+      </w:r>
+      <w:proofErr w:type="spellStart"/>
+      <w:r>
+        <w:rPr>
+          <w:rFonts w:eastAsia="Times New Roman" w:cstheme="minorHAnsi"/>
+          <w:kern w:val="0"/>
+          <w:sz w:val="20"/>
+          <w:szCs w:val="20"/>
+          <w:lang w:eastAsia="pt-BR"/>
+          <w14:ligatures w14:val="none"/>
+        </w:rPr>
+        <w:t>ProjetoA</w:t>
+      </w:r>
+      <w:proofErr w:type="spellEnd"/>
+      <w:r>
+        <w:rPr>
+          <w:rFonts w:eastAsia="Times New Roman" w:cstheme="minorHAnsi"/>
+          <w:kern w:val="0"/>
+          <w:sz w:val="20"/>
+          <w:szCs w:val="20"/>
+          <w:lang w:eastAsia="pt-BR"/>
+          <w14:ligatures w14:val="none"/>
+        </w:rPr>
+        <w:t xml:space="preserve">&gt; </w:t>
+      </w:r>
+      <w:proofErr w:type="spellStart"/>
+      <w:r>
+        <w:rPr>
+          <w:rFonts w:eastAsia="Times New Roman" w:cstheme="minorHAnsi"/>
+          <w:kern w:val="0"/>
+          <w:sz w:val="20"/>
+          <w:szCs w:val="20"/>
+          <w:lang w:eastAsia="pt-BR"/>
+          <w14:ligatures w14:val="none"/>
+        </w:rPr>
+        <w:t>reference</w:t>
+      </w:r>
+      <w:proofErr w:type="spellEnd"/>
+      <w:r>
+        <w:rPr>
+          <w:rFonts w:eastAsia="Times New Roman" w:cstheme="minorHAnsi"/>
+          <w:kern w:val="0"/>
+          <w:sz w:val="20"/>
+          <w:szCs w:val="20"/>
+          <w:lang w:eastAsia="pt-BR"/>
+          <w14:ligatures w14:val="none"/>
+        </w:rPr>
+        <w:t xml:space="preserve"> &lt;</w:t>
+      </w:r>
+      <w:proofErr w:type="spellStart"/>
+      <w:r>
+        <w:rPr>
+          <w:rFonts w:eastAsia="Times New Roman" w:cstheme="minorHAnsi"/>
+          <w:kern w:val="0"/>
+          <w:sz w:val="20"/>
+          <w:szCs w:val="20"/>
+          <w:lang w:eastAsia="pt-BR"/>
+          <w14:ligatures w14:val="none"/>
+        </w:rPr>
+        <w:t>ProjetoB</w:t>
+      </w:r>
+      <w:proofErr w:type="spellEnd"/>
+      <w:r>
+        <w:rPr>
+          <w:rFonts w:eastAsia="Times New Roman" w:cstheme="minorHAnsi"/>
+          <w:kern w:val="0"/>
+          <w:sz w:val="20"/>
+          <w:szCs w:val="20"/>
+          <w:lang w:eastAsia="pt-BR"/>
+          <w14:ligatures w14:val="none"/>
+        </w:rPr>
+        <w:t>&gt;</w:t>
+      </w:r>
+      <w:r>
+        <w:rPr>
+          <w:rFonts w:eastAsia="Times New Roman" w:cstheme="minorHAnsi"/>
+          <w:kern w:val="0"/>
+          <w:sz w:val="24"/>
+          <w:szCs w:val="24"/>
+          <w:lang w:eastAsia="pt-BR"/>
+          <w14:ligatures w14:val="none"/>
+        </w:rPr>
+        <w:t xml:space="preserve">. Isso cria um link entre os dois projetos, permitindo que o </w:t>
+      </w:r>
+      <w:proofErr w:type="spellStart"/>
+      <w:r>
+        <w:rPr>
+          <w:rFonts w:eastAsia="Times New Roman" w:cstheme="minorHAnsi"/>
+          <w:kern w:val="0"/>
+          <w:sz w:val="24"/>
+          <w:szCs w:val="24"/>
+          <w:lang w:eastAsia="pt-BR"/>
+          <w14:ligatures w14:val="none"/>
+        </w:rPr>
+        <w:t>ProjetoA</w:t>
+      </w:r>
+      <w:proofErr w:type="spellEnd"/>
+      <w:r>
+        <w:rPr>
+          <w:rFonts w:eastAsia="Times New Roman" w:cstheme="minorHAnsi"/>
+          <w:kern w:val="0"/>
+          <w:sz w:val="24"/>
+          <w:szCs w:val="24"/>
+          <w:lang w:eastAsia="pt-BR"/>
+          <w14:ligatures w14:val="none"/>
+        </w:rPr>
+        <w:t xml:space="preserve"> use o código do </w:t>
+      </w:r>
+      <w:proofErr w:type="spellStart"/>
+      <w:r>
+        <w:rPr>
+          <w:rFonts w:eastAsia="Times New Roman" w:cstheme="minorHAnsi"/>
+          <w:kern w:val="0"/>
+          <w:sz w:val="24"/>
+          <w:szCs w:val="24"/>
+          <w:lang w:eastAsia="pt-BR"/>
+          <w14:ligatures w14:val="none"/>
+        </w:rPr>
+        <w:t>ProjetoB</w:t>
+      </w:r>
+      <w:proofErr w:type="spellEnd"/>
+      <w:r>
+        <w:rPr>
+          <w:rFonts w:eastAsia="Times New Roman" w:cstheme="minorHAnsi"/>
+          <w:kern w:val="0"/>
+          <w:sz w:val="24"/>
+          <w:szCs w:val="24"/>
+          <w:lang w:eastAsia="pt-BR"/>
+          <w14:ligatures w14:val="none"/>
+        </w:rPr>
+        <w:t>.</w:t>
+      </w:r>
+    </w:p>
+    <w:p>
+      <w:pPr>
+        <w:spacing w:before="100" w:beforeAutospacing="1" w:after="100" w:afterAutospacing="1" w:line="240" w:lineRule="auto"/>
+        <w:ind w:left="720"/>
+        <w:rPr>
+          <w:rFonts w:eastAsia="Times New Roman" w:cstheme="minorHAnsi"/>
+          <w:kern w:val="0"/>
+          <w:sz w:val="24"/>
+          <w:szCs w:val="24"/>
+          <w:lang w:eastAsia="pt-BR"/>
+          <w14:ligatures w14:val="none"/>
+        </w:rPr>
+      </w:pPr>
+    </w:p>
+    <w:p>
+      <w:pPr>
+        <w:spacing w:before="100" w:beforeAutospacing="1" w:after="100" w:afterAutospacing="1" w:line="240" w:lineRule="auto"/>
+        <w:rPr>
+          <w:rFonts w:eastAsia="Times New Roman" w:cstheme="minorHAnsi"/>
+          <w:kern w:val="0"/>
+          <w:sz w:val="24"/>
+          <w:szCs w:val="24"/>
+          <w:lang w:eastAsia="pt-BR"/>
+          <w14:ligatures w14:val="none"/>
+        </w:rPr>
+      </w:pPr>
+    </w:p>
+    <w:p>
+      <w:pPr>
+        <w:jc w:val="center"/>
+        <w:rPr>
+          <w:sz w:val="32"/>
+          <w:szCs w:val="32"/>
+        </w:rPr>
+      </w:pPr>
+      <w:r>
+        <w:rPr>
+          <w:sz w:val="32"/>
+          <w:szCs w:val="32"/>
+        </w:rPr>
+        <w:t>Próxima aula</w:t>
+      </w:r>
+      <w:r>
+        <w:rPr>
+          <w:sz w:val="32"/>
+          <w:szCs w:val="32"/>
+        </w:rPr>
+        <w:t xml:space="preserve"> seção </w:t>
+      </w:r>
+      <w:proofErr w:type="gramStart"/>
+      <w:r>
+        <w:rPr>
+          <w:sz w:val="32"/>
+          <w:szCs w:val="32"/>
+        </w:rPr>
+        <w:t>6 aula</w:t>
+      </w:r>
+      <w:proofErr w:type="gramEnd"/>
+      <w:r>
+        <w:rPr>
+          <w:sz w:val="32"/>
+          <w:szCs w:val="32"/>
+        </w:rPr>
+        <w:t xml:space="preserve"> </w:t>
+      </w:r>
+      <w:r>
+        <w:rPr>
+          <w:sz w:val="32"/>
+          <w:szCs w:val="32"/>
+        </w:rPr>
+        <w:t>60</w:t>
+      </w:r>
+      <w:r>
+        <w:rPr>
+          <w:sz w:val="32"/>
+          <w:szCs w:val="32"/>
+        </w:rPr>
+        <w:t xml:space="preserve"> </w:t>
+      </w:r>
+      <w:r>
+        <w:rPr>
+          <w:sz w:val="32"/>
+          <w:szCs w:val="32"/>
+        </w:rPr>
+        <w:t>Novo contexto;</w:t>
+      </w:r>
+    </w:p>
+    <w:p>
+      <w:pPr>
+        <w:jc w:val="center"/>
+        <w:rPr>
+          <w:sz w:val="32"/>
+          <w:szCs w:val="32"/>
+        </w:rPr>
+      </w:pPr>
+      <w:proofErr w:type="spellStart"/>
+      <w:r>
+        <w:rPr>
+          <w:sz w:val="32"/>
+          <w:szCs w:val="32"/>
+        </w:rPr>
+        <w:t>Obs</w:t>
+      </w:r>
+      <w:proofErr w:type="spellEnd"/>
+      <w:r>
+        <w:rPr>
+          <w:sz w:val="32"/>
+          <w:szCs w:val="32"/>
+        </w:rPr>
+        <w:t xml:space="preserve">: Antes de ir a próxima aula é importante que seja reservado um tempo para analisar e </w:t>
+      </w:r>
+      <w:proofErr w:type="spellStart"/>
+      <w:r>
+        <w:rPr>
+          <w:sz w:val="32"/>
+          <w:szCs w:val="32"/>
+        </w:rPr>
+        <w:t>eestudar</w:t>
+      </w:r>
+      <w:proofErr w:type="spellEnd"/>
+      <w:r>
+        <w:rPr>
+          <w:sz w:val="32"/>
+          <w:szCs w:val="32"/>
+        </w:rPr>
+        <w:t xml:space="preserve"> as entidades criadas e </w:t>
+      </w:r>
+      <w:proofErr w:type="spellStart"/>
+      <w:r>
+        <w:rPr>
+          <w:sz w:val="32"/>
+          <w:szCs w:val="32"/>
+        </w:rPr>
+        <w:t>entendr</w:t>
+      </w:r>
+      <w:proofErr w:type="spellEnd"/>
+      <w:r>
+        <w:rPr>
+          <w:sz w:val="32"/>
+          <w:szCs w:val="32"/>
+        </w:rPr>
+        <w:t xml:space="preserve"> melhor todas as ligações </w:t>
+      </w:r>
       <w:bookmarkStart w:id="0" w:name="_GoBack"/>
       <w:bookmarkEnd w:id="0"/>
-    </w:p>
-    <w:p>
-      <w:pPr>
-        <w:jc w:val="center"/>
-        <w:rPr>
-          <w:sz w:val="32"/>
-          <w:szCs w:val="32"/>
-        </w:rPr>
-      </w:pPr>
-      <w:r>
-        <w:rPr>
-          <w:sz w:val="32"/>
-          <w:szCs w:val="32"/>
-        </w:rPr>
-        <w:t>Próxima aula</w:t>
-      </w:r>
-      <w:r>
-        <w:rPr>
-          <w:sz w:val="32"/>
-          <w:szCs w:val="32"/>
-        </w:rPr>
-        <w:t xml:space="preserve"> seção </w:t>
-      </w:r>
-      <w:proofErr w:type="gramStart"/>
-      <w:r>
-        <w:rPr>
-          <w:sz w:val="32"/>
-          <w:szCs w:val="32"/>
-        </w:rPr>
-        <w:t>6 aula</w:t>
-      </w:r>
-      <w:proofErr w:type="gramEnd"/>
-      <w:r>
-        <w:rPr>
-          <w:sz w:val="32"/>
-          <w:szCs w:val="32"/>
-        </w:rPr>
-        <w:t xml:space="preserve"> 5</w:t>
-      </w:r>
-      <w:r>
-        <w:rPr>
-          <w:sz w:val="32"/>
-          <w:szCs w:val="32"/>
-        </w:rPr>
-        <w:t>8</w:t>
-      </w:r>
-      <w:r>
-        <w:rPr>
-          <w:sz w:val="32"/>
-          <w:szCs w:val="32"/>
-        </w:rPr>
-        <w:t xml:space="preserve"> </w:t>
-      </w:r>
-      <w:r>
-        <w:rPr>
-          <w:sz w:val="32"/>
-          <w:szCs w:val="32"/>
-        </w:rPr>
-        <w:t xml:space="preserve">Entidades </w:t>
-      </w:r>
-      <w:proofErr w:type="spellStart"/>
-      <w:r>
-        <w:rPr>
-          <w:sz w:val="32"/>
-          <w:szCs w:val="32"/>
-        </w:rPr>
-        <w:t>Dominio</w:t>
-      </w:r>
-      <w:proofErr w:type="spellEnd"/>
     </w:p>
     <w:p>
       <w:pPr>
@@ -3391,8 +3991,124 @@
       </w:rPr>
     </w:lvl>
   </w:abstractNum>
+  <w:abstractNum w:abstractNumId="1" w15:restartNumberingAfterBreak="0">
+    <w:nsid w:val="67556710"/>
+    <w:multiLevelType w:val="multilevel"/>
+    <w:tmpl w:val="23A862DC"/>
+    <w:lvl w:ilvl="0">
+      <w:start w:val="1"/>
+      <w:numFmt w:val="decimal"/>
+      <w:lvlText w:val="%1."/>
+      <w:lvlJc w:val="left"/>
+      <w:pPr>
+        <w:tabs>
+          <w:tab w:val="num" w:pos="720"/>
+        </w:tabs>
+        <w:ind w:left="720" w:hanging="360"/>
+      </w:pPr>
+    </w:lvl>
+    <w:lvl w:ilvl="1" w:tentative="1">
+      <w:start w:val="1"/>
+      <w:numFmt w:val="decimal"/>
+      <w:lvlText w:val="%2."/>
+      <w:lvlJc w:val="left"/>
+      <w:pPr>
+        <w:tabs>
+          <w:tab w:val="num" w:pos="1440"/>
+        </w:tabs>
+        <w:ind w:left="1440" w:hanging="360"/>
+      </w:pPr>
+    </w:lvl>
+    <w:lvl w:ilvl="2" w:tentative="1">
+      <w:start w:val="1"/>
+      <w:numFmt w:val="decimal"/>
+      <w:lvlText w:val="%3."/>
+      <w:lvlJc w:val="left"/>
+      <w:pPr>
+        <w:tabs>
+          <w:tab w:val="num" w:pos="2160"/>
+        </w:tabs>
+        <w:ind w:left="2160" w:hanging="360"/>
+      </w:pPr>
+    </w:lvl>
+    <w:lvl w:ilvl="3" w:tentative="1">
+      <w:start w:val="1"/>
+      <w:numFmt w:val="decimal"/>
+      <w:lvlText w:val="%4."/>
+      <w:lvlJc w:val="left"/>
+      <w:pPr>
+        <w:tabs>
+          <w:tab w:val="num" w:pos="2880"/>
+        </w:tabs>
+        <w:ind w:left="2880" w:hanging="360"/>
+      </w:pPr>
+    </w:lvl>
+    <w:lvl w:ilvl="4" w:tentative="1">
+      <w:start w:val="1"/>
+      <w:numFmt w:val="decimal"/>
+      <w:lvlText w:val="%5."/>
+      <w:lvlJc w:val="left"/>
+      <w:pPr>
+        <w:tabs>
+          <w:tab w:val="num" w:pos="3600"/>
+        </w:tabs>
+        <w:ind w:left="3600" w:hanging="360"/>
+      </w:pPr>
+    </w:lvl>
+    <w:lvl w:ilvl="5" w:tentative="1">
+      <w:start w:val="1"/>
+      <w:numFmt w:val="decimal"/>
+      <w:lvlText w:val="%6."/>
+      <w:lvlJc w:val="left"/>
+      <w:pPr>
+        <w:tabs>
+          <w:tab w:val="num" w:pos="4320"/>
+        </w:tabs>
+        <w:ind w:left="4320" w:hanging="360"/>
+      </w:pPr>
+    </w:lvl>
+    <w:lvl w:ilvl="6" w:tentative="1">
+      <w:start w:val="1"/>
+      <w:numFmt w:val="decimal"/>
+      <w:lvlText w:val="%7."/>
+      <w:lvlJc w:val="left"/>
+      <w:pPr>
+        <w:tabs>
+          <w:tab w:val="num" w:pos="5040"/>
+        </w:tabs>
+        <w:ind w:left="5040" w:hanging="360"/>
+      </w:pPr>
+    </w:lvl>
+    <w:lvl w:ilvl="7" w:tentative="1">
+      <w:start w:val="1"/>
+      <w:numFmt w:val="decimal"/>
+      <w:lvlText w:val="%8."/>
+      <w:lvlJc w:val="left"/>
+      <w:pPr>
+        <w:tabs>
+          <w:tab w:val="num" w:pos="5760"/>
+        </w:tabs>
+        <w:ind w:left="5760" w:hanging="360"/>
+      </w:pPr>
+    </w:lvl>
+    <w:lvl w:ilvl="8" w:tentative="1">
+      <w:start w:val="1"/>
+      <w:numFmt w:val="decimal"/>
+      <w:lvlText w:val="%9."/>
+      <w:lvlJc w:val="left"/>
+      <w:pPr>
+        <w:tabs>
+          <w:tab w:val="num" w:pos="6480"/>
+        </w:tabs>
+        <w:ind w:left="6480" w:hanging="360"/>
+      </w:pPr>
+    </w:lvl>
+  </w:abstractNum>
   <w:num w:numId="1">
     <w:abstractNumId w:val="0"/>
+  </w:num>
+  <w:num w:numId="2">
+    <w:abstractNumId w:val="1"/>
   </w:num>
 </w:numbering>
 </file>
@@ -3989,6 +4705,17 @@
     <w:basedOn w:val="Fontepargpadro"/>
     <w:rsid w:val="00282D41"/>
   </w:style>
+  <w:style w:type="character" w:styleId="Forte">
+    <w:name w:val="Strong"/>
+    <w:basedOn w:val="Fontepargpadro"/>
+    <w:uiPriority w:val="22"/>
+    <w:qFormat/>
+    <w:rsid w:val="00492B7A"/>
+    <w:rPr>
+      <w:b/>
+      <w:bCs/>
+    </w:rPr>
+  </w:style>
 </w:styles>
 </file>
 

</xml_diff>

<commit_message>
Adicionando as migrations definitivas do projeto
</commit_message>
<xml_diff>
--- a/Back/Anotações.docx
+++ b/Back/Anotações.docx
@@ -858,6 +858,706 @@
       </w:r>
       <w:r>
         <w:t>.</w:t>
+      </w:r>
+    </w:p>
+    <w:p>
+      <w:pPr>
+        <w:rPr>
+          <w:rFonts w:cstheme="minorHAnsi"/>
+        </w:rPr>
+      </w:pPr>
+      <w:r>
+        <w:rPr>
+          <w:rFonts w:cstheme="minorHAnsi"/>
+        </w:rPr>
+        <w:t>ADICIONAL:</w:t>
+      </w:r>
+    </w:p>
+    <w:p>
+      <w:pPr>
+        <w:rPr>
+          <w:rFonts w:cstheme="minorHAnsi"/>
+        </w:rPr>
+      </w:pPr>
+      <w:r>
+        <w:rPr>
+          <w:rFonts w:cstheme="minorHAnsi"/>
+        </w:rPr>
+        <w:t xml:space="preserve">O código a seguir é feito dentro da minha </w:t>
+      </w:r>
+      <w:proofErr w:type="spellStart"/>
+      <w:r>
+        <w:rPr>
+          <w:rFonts w:cstheme="minorHAnsi"/>
+        </w:rPr>
+        <w:t>Conectioncontext</w:t>
+      </w:r>
+      <w:proofErr w:type="spellEnd"/>
+      <w:r>
+        <w:rPr>
+          <w:rFonts w:cstheme="minorHAnsi"/>
+        </w:rPr>
+        <w:t xml:space="preserve"> e serve para dizer ao </w:t>
+      </w:r>
+      <w:proofErr w:type="spellStart"/>
+      <w:r>
+        <w:rPr>
+          <w:rFonts w:cstheme="minorHAnsi"/>
+        </w:rPr>
+        <w:t>migration</w:t>
+      </w:r>
+      <w:proofErr w:type="spellEnd"/>
+      <w:r>
+        <w:rPr>
+          <w:rFonts w:cstheme="minorHAnsi"/>
+        </w:rPr>
+        <w:t xml:space="preserve"> que </w:t>
+      </w:r>
+      <w:r>
+        <w:rPr>
+          <w:rFonts w:cstheme="minorHAnsi"/>
+        </w:rPr>
+        <w:t>estamos</w:t>
+      </w:r>
+      <w:r>
+        <w:rPr>
+          <w:rFonts w:cstheme="minorHAnsi"/>
+        </w:rPr>
+        <w:t xml:space="preserve"> adicionando duas </w:t>
+      </w:r>
+      <w:proofErr w:type="spellStart"/>
+      <w:r>
+        <w:rPr>
+          <w:rFonts w:cstheme="minorHAnsi"/>
+        </w:rPr>
+        <w:t>foreingkey</w:t>
+      </w:r>
+      <w:proofErr w:type="spellEnd"/>
+      <w:r>
+        <w:rPr>
+          <w:rFonts w:cstheme="minorHAnsi"/>
+        </w:rPr>
+        <w:t xml:space="preserve"> dentro da </w:t>
+      </w:r>
+      <w:r>
+        <w:rPr>
+          <w:rFonts w:cstheme="minorHAnsi"/>
+        </w:rPr>
+        <w:t>tabela palestrante Evento</w:t>
+      </w:r>
+    </w:p>
+    <w:p>
+      <w:pPr>
+        <w:shd w:val="clear" w:color="auto" w:fill="0F1C21"/>
+        <w:spacing w:after="0" w:line="285" w:lineRule="atLeast"/>
+        <w:rPr>
+          <w:rFonts w:ascii="Consolas" w:eastAsia="Times New Roman" w:hAnsi="Consolas" w:cs="Times New Roman"/>
+          <w:color w:val="C2CED1"/>
+          <w:kern w:val="0"/>
+          <w:sz w:val="21"/>
+          <w:szCs w:val="21"/>
+          <w:lang w:eastAsia="pt-BR"/>
+          <w14:ligatures w14:val="none"/>
+        </w:rPr>
+      </w:pPr>
+      <w:r>
+        <w:rPr>
+          <w:rFonts w:ascii="Consolas" w:eastAsia="Times New Roman" w:hAnsi="Consolas" w:cs="Times New Roman"/>
+          <w:color w:val="9FADB1"/>
+          <w:kern w:val="0"/>
+          <w:sz w:val="21"/>
+          <w:szCs w:val="21"/>
+          <w:lang w:eastAsia="pt-BR"/>
+          <w14:ligatures w14:val="none"/>
+        </w:rPr>
+        <w:t xml:space="preserve">  </w:t>
+      </w:r>
+      <w:proofErr w:type="spellStart"/>
+      <w:r>
+        <w:rPr>
+          <w:rFonts w:ascii="Consolas" w:eastAsia="Times New Roman" w:hAnsi="Consolas" w:cs="Times New Roman"/>
+          <w:color w:val="D6AC63"/>
+          <w:kern w:val="0"/>
+          <w:sz w:val="21"/>
+          <w:szCs w:val="21"/>
+          <w:lang w:eastAsia="pt-BR"/>
+          <w14:ligatures w14:val="none"/>
+        </w:rPr>
+        <w:t>protected</w:t>
+      </w:r>
+      <w:proofErr w:type="spellEnd"/>
+      <w:r>
+        <w:rPr>
+          <w:rFonts w:ascii="Consolas" w:eastAsia="Times New Roman" w:hAnsi="Consolas" w:cs="Times New Roman"/>
+          <w:color w:val="9FADB1"/>
+          <w:kern w:val="0"/>
+          <w:sz w:val="21"/>
+          <w:szCs w:val="21"/>
+          <w:lang w:eastAsia="pt-BR"/>
+          <w14:ligatures w14:val="none"/>
+        </w:rPr>
+        <w:t xml:space="preserve"> </w:t>
+      </w:r>
+      <w:proofErr w:type="spellStart"/>
+      <w:r>
+        <w:rPr>
+          <w:rFonts w:ascii="Consolas" w:eastAsia="Times New Roman" w:hAnsi="Consolas" w:cs="Times New Roman"/>
+          <w:color w:val="D6AC63"/>
+          <w:kern w:val="0"/>
+          <w:sz w:val="21"/>
+          <w:szCs w:val="21"/>
+          <w:lang w:eastAsia="pt-BR"/>
+          <w14:ligatures w14:val="none"/>
+        </w:rPr>
+        <w:t>override</w:t>
+      </w:r>
+      <w:proofErr w:type="spellEnd"/>
+      <w:r>
+        <w:rPr>
+          <w:rFonts w:ascii="Consolas" w:eastAsia="Times New Roman" w:hAnsi="Consolas" w:cs="Times New Roman"/>
+          <w:color w:val="9FADB1"/>
+          <w:kern w:val="0"/>
+          <w:sz w:val="21"/>
+          <w:szCs w:val="21"/>
+          <w:lang w:eastAsia="pt-BR"/>
+          <w14:ligatures w14:val="none"/>
+        </w:rPr>
+        <w:t xml:space="preserve"> </w:t>
+      </w:r>
+      <w:proofErr w:type="spellStart"/>
+      <w:r>
+        <w:rPr>
+          <w:rFonts w:ascii="Consolas" w:eastAsia="Times New Roman" w:hAnsi="Consolas" w:cs="Times New Roman"/>
+          <w:color w:val="D6AC63"/>
+          <w:kern w:val="0"/>
+          <w:sz w:val="21"/>
+          <w:szCs w:val="21"/>
+          <w:lang w:eastAsia="pt-BR"/>
+          <w14:ligatures w14:val="none"/>
+        </w:rPr>
+        <w:t>void</w:t>
+      </w:r>
+      <w:proofErr w:type="spellEnd"/>
+      <w:r>
+        <w:rPr>
+          <w:rFonts w:ascii="Consolas" w:eastAsia="Times New Roman" w:hAnsi="Consolas" w:cs="Times New Roman"/>
+          <w:color w:val="9FADB1"/>
+          <w:kern w:val="0"/>
+          <w:sz w:val="21"/>
+          <w:szCs w:val="21"/>
+          <w:lang w:eastAsia="pt-BR"/>
+          <w14:ligatures w14:val="none"/>
+        </w:rPr>
+        <w:t xml:space="preserve"> </w:t>
+      </w:r>
+      <w:proofErr w:type="spellStart"/>
+      <w:proofErr w:type="gramStart"/>
+      <w:r>
+        <w:rPr>
+          <w:rFonts w:ascii="Consolas" w:eastAsia="Times New Roman" w:hAnsi="Consolas" w:cs="Times New Roman"/>
+          <w:color w:val="10BDC9"/>
+          <w:kern w:val="0"/>
+          <w:sz w:val="21"/>
+          <w:szCs w:val="21"/>
+          <w:lang w:eastAsia="pt-BR"/>
+          <w14:ligatures w14:val="none"/>
+        </w:rPr>
+        <w:t>OnModelCreating</w:t>
+      </w:r>
+      <w:proofErr w:type="spellEnd"/>
+      <w:r>
+        <w:rPr>
+          <w:rFonts w:ascii="Consolas" w:eastAsia="Times New Roman" w:hAnsi="Consolas" w:cs="Times New Roman"/>
+          <w:color w:val="C2CED1"/>
+          <w:kern w:val="0"/>
+          <w:sz w:val="21"/>
+          <w:szCs w:val="21"/>
+          <w:lang w:eastAsia="pt-BR"/>
+          <w14:ligatures w14:val="none"/>
+        </w:rPr>
+        <w:t>(</w:t>
+      </w:r>
+      <w:proofErr w:type="spellStart"/>
+      <w:proofErr w:type="gramEnd"/>
+      <w:r>
+        <w:rPr>
+          <w:rFonts w:ascii="Consolas" w:eastAsia="Times New Roman" w:hAnsi="Consolas" w:cs="Times New Roman"/>
+          <w:color w:val="9C8ACF"/>
+          <w:kern w:val="0"/>
+          <w:sz w:val="21"/>
+          <w:szCs w:val="21"/>
+          <w:lang w:eastAsia="pt-BR"/>
+          <w14:ligatures w14:val="none"/>
+        </w:rPr>
+        <w:t>ModelBuilder</w:t>
+      </w:r>
+      <w:proofErr w:type="spellEnd"/>
+      <w:r>
+        <w:rPr>
+          <w:rFonts w:ascii="Consolas" w:eastAsia="Times New Roman" w:hAnsi="Consolas" w:cs="Times New Roman"/>
+          <w:color w:val="9FADB1"/>
+          <w:kern w:val="0"/>
+          <w:sz w:val="21"/>
+          <w:szCs w:val="21"/>
+          <w:lang w:eastAsia="pt-BR"/>
+          <w14:ligatures w14:val="none"/>
+        </w:rPr>
+        <w:t xml:space="preserve"> </w:t>
+      </w:r>
+      <w:proofErr w:type="spellStart"/>
+      <w:r>
+        <w:rPr>
+          <w:rFonts w:ascii="Consolas" w:eastAsia="Times New Roman" w:hAnsi="Consolas" w:cs="Times New Roman"/>
+          <w:color w:val="A8547A"/>
+          <w:kern w:val="0"/>
+          <w:sz w:val="21"/>
+          <w:szCs w:val="21"/>
+          <w:lang w:eastAsia="pt-BR"/>
+          <w14:ligatures w14:val="none"/>
+        </w:rPr>
+        <w:t>modelBuilder</w:t>
+      </w:r>
+      <w:proofErr w:type="spellEnd"/>
+      <w:r>
+        <w:rPr>
+          <w:rFonts w:ascii="Consolas" w:eastAsia="Times New Roman" w:hAnsi="Consolas" w:cs="Times New Roman"/>
+          <w:color w:val="C2CED1"/>
+          <w:kern w:val="0"/>
+          <w:sz w:val="21"/>
+          <w:szCs w:val="21"/>
+          <w:lang w:eastAsia="pt-BR"/>
+          <w14:ligatures w14:val="none"/>
+        </w:rPr>
+        <w:t>)</w:t>
+      </w:r>
+    </w:p>
+    <w:p>
+      <w:pPr>
+        <w:shd w:val="clear" w:color="auto" w:fill="0F1C21"/>
+        <w:spacing w:after="0" w:line="285" w:lineRule="atLeast"/>
+        <w:rPr>
+          <w:rFonts w:ascii="Consolas" w:eastAsia="Times New Roman" w:hAnsi="Consolas" w:cs="Times New Roman"/>
+          <w:color w:val="C2CED1"/>
+          <w:kern w:val="0"/>
+          <w:sz w:val="21"/>
+          <w:szCs w:val="21"/>
+          <w:lang w:eastAsia="pt-BR"/>
+          <w14:ligatures w14:val="none"/>
+        </w:rPr>
+      </w:pPr>
+      <w:r>
+        <w:rPr>
+          <w:rFonts w:ascii="Consolas" w:eastAsia="Times New Roman" w:hAnsi="Consolas" w:cs="Times New Roman"/>
+          <w:color w:val="9FADB1"/>
+          <w:kern w:val="0"/>
+          <w:sz w:val="21"/>
+          <w:szCs w:val="21"/>
+          <w:lang w:eastAsia="pt-BR"/>
+          <w14:ligatures w14:val="none"/>
+        </w:rPr>
+        <w:t xml:space="preserve">        </w:t>
+      </w:r>
+      <w:r>
+        <w:rPr>
+          <w:rFonts w:ascii="Consolas" w:eastAsia="Times New Roman" w:hAnsi="Consolas" w:cs="Times New Roman"/>
+          <w:color w:val="C2CED1"/>
+          <w:kern w:val="0"/>
+          <w:sz w:val="21"/>
+          <w:szCs w:val="21"/>
+          <w:lang w:eastAsia="pt-BR"/>
+          <w14:ligatures w14:val="none"/>
+        </w:rPr>
+        <w:t>{</w:t>
+      </w:r>
+      <w:r>
+        <w:rPr>
+          <w:rFonts w:ascii="Consolas" w:eastAsia="Times New Roman" w:hAnsi="Consolas" w:cs="Times New Roman"/>
+          <w:color w:val="C2CED1"/>
+          <w:kern w:val="0"/>
+          <w:sz w:val="21"/>
+          <w:szCs w:val="21"/>
+          <w:lang w:eastAsia="pt-BR"/>
+          <w14:ligatures w14:val="none"/>
+        </w:rPr>
+        <w:tab/>
+      </w:r>
+    </w:p>
+    <w:p>
+      <w:pPr>
+        <w:shd w:val="clear" w:color="auto" w:fill="0F1C21"/>
+        <w:spacing w:after="0" w:line="285" w:lineRule="atLeast"/>
+        <w:rPr>
+          <w:rFonts w:ascii="Consolas" w:eastAsia="Times New Roman" w:hAnsi="Consolas" w:cs="Times New Roman"/>
+          <w:color w:val="C2CED1"/>
+          <w:kern w:val="0"/>
+          <w:sz w:val="21"/>
+          <w:szCs w:val="21"/>
+          <w:lang w:eastAsia="pt-BR"/>
+          <w14:ligatures w14:val="none"/>
+        </w:rPr>
+      </w:pPr>
+      <w:r>
+        <w:rPr>
+          <w:rFonts w:ascii="Consolas" w:eastAsia="Times New Roman" w:hAnsi="Consolas" w:cs="Times New Roman"/>
+          <w:color w:val="9FADB1"/>
+          <w:kern w:val="0"/>
+          <w:sz w:val="21"/>
+          <w:szCs w:val="21"/>
+          <w:lang w:eastAsia="pt-BR"/>
+          <w14:ligatures w14:val="none"/>
+        </w:rPr>
+        <w:t xml:space="preserve">            </w:t>
+      </w:r>
+      <w:proofErr w:type="spellStart"/>
+      <w:r>
+        <w:rPr>
+          <w:rFonts w:ascii="Consolas" w:eastAsia="Times New Roman" w:hAnsi="Consolas" w:cs="Times New Roman"/>
+          <w:color w:val="A8547A"/>
+          <w:kern w:val="0"/>
+          <w:sz w:val="21"/>
+          <w:szCs w:val="21"/>
+          <w:lang w:eastAsia="pt-BR"/>
+          <w14:ligatures w14:val="none"/>
+        </w:rPr>
+        <w:t>modelBuilder</w:t>
+      </w:r>
+      <w:r>
+        <w:rPr>
+          <w:rFonts w:ascii="Consolas" w:eastAsia="Times New Roman" w:hAnsi="Consolas" w:cs="Times New Roman"/>
+          <w:color w:val="C2CED1"/>
+          <w:kern w:val="0"/>
+          <w:sz w:val="21"/>
+          <w:szCs w:val="21"/>
+          <w:lang w:eastAsia="pt-BR"/>
+          <w14:ligatures w14:val="none"/>
+        </w:rPr>
+        <w:t>.</w:t>
+      </w:r>
+      <w:r>
+        <w:rPr>
+          <w:rFonts w:ascii="Consolas" w:eastAsia="Times New Roman" w:hAnsi="Consolas" w:cs="Times New Roman"/>
+          <w:color w:val="10BDC9"/>
+          <w:kern w:val="0"/>
+          <w:sz w:val="21"/>
+          <w:szCs w:val="21"/>
+          <w:lang w:eastAsia="pt-BR"/>
+          <w14:ligatures w14:val="none"/>
+        </w:rPr>
+        <w:t>Entity</w:t>
+      </w:r>
+      <w:proofErr w:type="spellEnd"/>
+      <w:r>
+        <w:rPr>
+          <w:rFonts w:ascii="Consolas" w:eastAsia="Times New Roman" w:hAnsi="Consolas" w:cs="Times New Roman"/>
+          <w:color w:val="C2CED1"/>
+          <w:kern w:val="0"/>
+          <w:sz w:val="21"/>
+          <w:szCs w:val="21"/>
+          <w:lang w:eastAsia="pt-BR"/>
+          <w14:ligatures w14:val="none"/>
+        </w:rPr>
+        <w:t>&lt;</w:t>
+      </w:r>
+      <w:proofErr w:type="spellStart"/>
+      <w:r>
+        <w:rPr>
+          <w:rFonts w:ascii="Consolas" w:eastAsia="Times New Roman" w:hAnsi="Consolas" w:cs="Times New Roman"/>
+          <w:color w:val="9C8ACF"/>
+          <w:kern w:val="0"/>
+          <w:sz w:val="21"/>
+          <w:szCs w:val="21"/>
+          <w:lang w:eastAsia="pt-BR"/>
+          <w14:ligatures w14:val="none"/>
+        </w:rPr>
+        <w:t>PalestranteEvento</w:t>
+      </w:r>
+      <w:proofErr w:type="spellEnd"/>
+      <w:proofErr w:type="gramStart"/>
+      <w:r>
+        <w:rPr>
+          <w:rFonts w:ascii="Consolas" w:eastAsia="Times New Roman" w:hAnsi="Consolas" w:cs="Times New Roman"/>
+          <w:color w:val="C2CED1"/>
+          <w:kern w:val="0"/>
+          <w:sz w:val="21"/>
+          <w:szCs w:val="21"/>
+          <w:lang w:eastAsia="pt-BR"/>
+          <w14:ligatures w14:val="none"/>
+        </w:rPr>
+        <w:t>&gt;(</w:t>
+      </w:r>
+      <w:proofErr w:type="gramEnd"/>
+      <w:r>
+        <w:rPr>
+          <w:rFonts w:ascii="Consolas" w:eastAsia="Times New Roman" w:hAnsi="Consolas" w:cs="Times New Roman"/>
+          <w:color w:val="C2CED1"/>
+          <w:kern w:val="0"/>
+          <w:sz w:val="21"/>
+          <w:szCs w:val="21"/>
+          <w:lang w:eastAsia="pt-BR"/>
+          <w14:ligatures w14:val="none"/>
+        </w:rPr>
+        <w:t>).</w:t>
+      </w:r>
+      <w:proofErr w:type="spellStart"/>
+      <w:r>
+        <w:rPr>
+          <w:rFonts w:ascii="Consolas" w:eastAsia="Times New Roman" w:hAnsi="Consolas" w:cs="Times New Roman"/>
+          <w:color w:val="10BDC9"/>
+          <w:kern w:val="0"/>
+          <w:sz w:val="21"/>
+          <w:szCs w:val="21"/>
+          <w:lang w:eastAsia="pt-BR"/>
+          <w14:ligatures w14:val="none"/>
+        </w:rPr>
+        <w:t>HasKey</w:t>
+      </w:r>
+      <w:proofErr w:type="spellEnd"/>
+      <w:r>
+        <w:rPr>
+          <w:rFonts w:ascii="Consolas" w:eastAsia="Times New Roman" w:hAnsi="Consolas" w:cs="Times New Roman"/>
+          <w:color w:val="C2CED1"/>
+          <w:kern w:val="0"/>
+          <w:sz w:val="21"/>
+          <w:szCs w:val="21"/>
+          <w:lang w:eastAsia="pt-BR"/>
+          <w14:ligatures w14:val="none"/>
+        </w:rPr>
+        <w:t>(</w:t>
+      </w:r>
+      <w:r>
+        <w:rPr>
+          <w:rFonts w:ascii="Consolas" w:eastAsia="Times New Roman" w:hAnsi="Consolas" w:cs="Times New Roman"/>
+          <w:color w:val="A8547A"/>
+          <w:kern w:val="0"/>
+          <w:sz w:val="21"/>
+          <w:szCs w:val="21"/>
+          <w:lang w:eastAsia="pt-BR"/>
+          <w14:ligatures w14:val="none"/>
+        </w:rPr>
+        <w:t>PE</w:t>
+      </w:r>
+      <w:r>
+        <w:rPr>
+          <w:rFonts w:ascii="Consolas" w:eastAsia="Times New Roman" w:hAnsi="Consolas" w:cs="Times New Roman"/>
+          <w:color w:val="9FADB1"/>
+          <w:kern w:val="0"/>
+          <w:sz w:val="21"/>
+          <w:szCs w:val="21"/>
+          <w:lang w:eastAsia="pt-BR"/>
+          <w14:ligatures w14:val="none"/>
+        </w:rPr>
+        <w:t xml:space="preserve"> </w:t>
+      </w:r>
+      <w:r>
+        <w:rPr>
+          <w:rFonts w:ascii="Consolas" w:eastAsia="Times New Roman" w:hAnsi="Consolas" w:cs="Times New Roman"/>
+          <w:color w:val="C2CED1"/>
+          <w:kern w:val="0"/>
+          <w:sz w:val="21"/>
+          <w:szCs w:val="21"/>
+          <w:lang w:eastAsia="pt-BR"/>
+          <w14:ligatures w14:val="none"/>
+        </w:rPr>
+        <w:t>=&gt;</w:t>
+      </w:r>
+      <w:r>
+        <w:rPr>
+          <w:rFonts w:ascii="Consolas" w:eastAsia="Times New Roman" w:hAnsi="Consolas" w:cs="Times New Roman"/>
+          <w:color w:val="9FADB1"/>
+          <w:kern w:val="0"/>
+          <w:sz w:val="21"/>
+          <w:szCs w:val="21"/>
+          <w:lang w:eastAsia="pt-BR"/>
+          <w14:ligatures w14:val="none"/>
+        </w:rPr>
+        <w:t xml:space="preserve"> </w:t>
+      </w:r>
+      <w:r>
+        <w:rPr>
+          <w:rFonts w:ascii="Consolas" w:eastAsia="Times New Roman" w:hAnsi="Consolas" w:cs="Times New Roman"/>
+          <w:color w:val="D6AC63"/>
+          <w:kern w:val="0"/>
+          <w:sz w:val="21"/>
+          <w:szCs w:val="21"/>
+          <w:lang w:eastAsia="pt-BR"/>
+          <w14:ligatures w14:val="none"/>
+        </w:rPr>
+        <w:t>new</w:t>
+      </w:r>
+      <w:r>
+        <w:rPr>
+          <w:rFonts w:ascii="Consolas" w:eastAsia="Times New Roman" w:hAnsi="Consolas" w:cs="Times New Roman"/>
+          <w:color w:val="9FADB1"/>
+          <w:kern w:val="0"/>
+          <w:sz w:val="21"/>
+          <w:szCs w:val="21"/>
+          <w:lang w:eastAsia="pt-BR"/>
+          <w14:ligatures w14:val="none"/>
+        </w:rPr>
+        <w:t xml:space="preserve"> </w:t>
+      </w:r>
+      <w:r>
+        <w:rPr>
+          <w:rFonts w:ascii="Consolas" w:eastAsia="Times New Roman" w:hAnsi="Consolas" w:cs="Times New Roman"/>
+          <w:color w:val="C2CED1"/>
+          <w:kern w:val="0"/>
+          <w:sz w:val="21"/>
+          <w:szCs w:val="21"/>
+          <w:lang w:eastAsia="pt-BR"/>
+          <w14:ligatures w14:val="none"/>
+        </w:rPr>
+        <w:t>{</w:t>
+      </w:r>
+      <w:proofErr w:type="spellStart"/>
+      <w:r>
+        <w:rPr>
+          <w:rFonts w:ascii="Consolas" w:eastAsia="Times New Roman" w:hAnsi="Consolas" w:cs="Times New Roman"/>
+          <w:color w:val="A8547A"/>
+          <w:kern w:val="0"/>
+          <w:sz w:val="21"/>
+          <w:szCs w:val="21"/>
+          <w:lang w:eastAsia="pt-BR"/>
+          <w14:ligatures w14:val="none"/>
+        </w:rPr>
+        <w:t>PE</w:t>
+      </w:r>
+      <w:r>
+        <w:rPr>
+          <w:rFonts w:ascii="Consolas" w:eastAsia="Times New Roman" w:hAnsi="Consolas" w:cs="Times New Roman"/>
+          <w:color w:val="C2CED1"/>
+          <w:kern w:val="0"/>
+          <w:sz w:val="21"/>
+          <w:szCs w:val="21"/>
+          <w:lang w:eastAsia="pt-BR"/>
+          <w14:ligatures w14:val="none"/>
+        </w:rPr>
+        <w:t>.</w:t>
+      </w:r>
+      <w:r>
+        <w:rPr>
+          <w:rFonts w:ascii="Consolas" w:eastAsia="Times New Roman" w:hAnsi="Consolas" w:cs="Times New Roman"/>
+          <w:color w:val="0187A6"/>
+          <w:kern w:val="0"/>
+          <w:sz w:val="21"/>
+          <w:szCs w:val="21"/>
+          <w:lang w:eastAsia="pt-BR"/>
+          <w14:ligatures w14:val="none"/>
+        </w:rPr>
+        <w:t>EventoID</w:t>
+      </w:r>
+      <w:proofErr w:type="spellEnd"/>
+      <w:r>
+        <w:rPr>
+          <w:rFonts w:ascii="Consolas" w:eastAsia="Times New Roman" w:hAnsi="Consolas" w:cs="Times New Roman"/>
+          <w:color w:val="C2CED1"/>
+          <w:kern w:val="0"/>
+          <w:sz w:val="21"/>
+          <w:szCs w:val="21"/>
+          <w:lang w:eastAsia="pt-BR"/>
+          <w14:ligatures w14:val="none"/>
+        </w:rPr>
+        <w:t>,</w:t>
+      </w:r>
+      <w:r>
+        <w:rPr>
+          <w:rFonts w:ascii="Consolas" w:eastAsia="Times New Roman" w:hAnsi="Consolas" w:cs="Times New Roman"/>
+          <w:color w:val="9FADB1"/>
+          <w:kern w:val="0"/>
+          <w:sz w:val="21"/>
+          <w:szCs w:val="21"/>
+          <w:lang w:eastAsia="pt-BR"/>
+          <w14:ligatures w14:val="none"/>
+        </w:rPr>
+        <w:t xml:space="preserve"> </w:t>
+      </w:r>
+      <w:proofErr w:type="spellStart"/>
+      <w:r>
+        <w:rPr>
+          <w:rFonts w:ascii="Consolas" w:eastAsia="Times New Roman" w:hAnsi="Consolas" w:cs="Times New Roman"/>
+          <w:color w:val="A8547A"/>
+          <w:kern w:val="0"/>
+          <w:sz w:val="21"/>
+          <w:szCs w:val="21"/>
+          <w:lang w:eastAsia="pt-BR"/>
+          <w14:ligatures w14:val="none"/>
+        </w:rPr>
+        <w:t>PE</w:t>
+      </w:r>
+      <w:r>
+        <w:rPr>
+          <w:rFonts w:ascii="Consolas" w:eastAsia="Times New Roman" w:hAnsi="Consolas" w:cs="Times New Roman"/>
+          <w:color w:val="C2CED1"/>
+          <w:kern w:val="0"/>
+          <w:sz w:val="21"/>
+          <w:szCs w:val="21"/>
+          <w:lang w:eastAsia="pt-BR"/>
+          <w14:ligatures w14:val="none"/>
+        </w:rPr>
+        <w:t>.</w:t>
+      </w:r>
+      <w:r>
+        <w:rPr>
+          <w:rFonts w:ascii="Consolas" w:eastAsia="Times New Roman" w:hAnsi="Consolas" w:cs="Times New Roman"/>
+          <w:color w:val="0187A6"/>
+          <w:kern w:val="0"/>
+          <w:sz w:val="21"/>
+          <w:szCs w:val="21"/>
+          <w:lang w:eastAsia="pt-BR"/>
+          <w14:ligatures w14:val="none"/>
+        </w:rPr>
+        <w:t>PalestranteID</w:t>
+      </w:r>
+      <w:proofErr w:type="spellEnd"/>
+      <w:r>
+        <w:rPr>
+          <w:rFonts w:ascii="Consolas" w:eastAsia="Times New Roman" w:hAnsi="Consolas" w:cs="Times New Roman"/>
+          <w:color w:val="C2CED1"/>
+          <w:kern w:val="0"/>
+          <w:sz w:val="21"/>
+          <w:szCs w:val="21"/>
+          <w:lang w:eastAsia="pt-BR"/>
+          <w14:ligatures w14:val="none"/>
+        </w:rPr>
+        <w:t>});</w:t>
+      </w:r>
+    </w:p>
+    <w:p>
+      <w:pPr>
+        <w:shd w:val="clear" w:color="auto" w:fill="0F1C21"/>
+        <w:spacing w:after="0" w:line="285" w:lineRule="atLeast"/>
+        <w:rPr>
+          <w:rFonts w:ascii="Consolas" w:eastAsia="Times New Roman" w:hAnsi="Consolas" w:cs="Times New Roman"/>
+          <w:color w:val="C2CED1"/>
+          <w:kern w:val="0"/>
+          <w:sz w:val="21"/>
+          <w:szCs w:val="21"/>
+          <w:lang w:eastAsia="pt-BR"/>
+          <w14:ligatures w14:val="none"/>
+        </w:rPr>
+      </w:pPr>
+      <w:r>
+        <w:rPr>
+          <w:rFonts w:ascii="Consolas" w:eastAsia="Times New Roman" w:hAnsi="Consolas" w:cs="Times New Roman"/>
+          <w:color w:val="9FADB1"/>
+          <w:kern w:val="0"/>
+          <w:sz w:val="21"/>
+          <w:szCs w:val="21"/>
+          <w:lang w:eastAsia="pt-BR"/>
+          <w14:ligatures w14:val="none"/>
+        </w:rPr>
+        <w:t xml:space="preserve">        </w:t>
+      </w:r>
+      <w:r>
+        <w:rPr>
+          <w:rFonts w:ascii="Consolas" w:eastAsia="Times New Roman" w:hAnsi="Consolas" w:cs="Times New Roman"/>
+          <w:color w:val="C2CED1"/>
+          <w:kern w:val="0"/>
+          <w:sz w:val="21"/>
+          <w:szCs w:val="21"/>
+          <w:lang w:eastAsia="pt-BR"/>
+          <w14:ligatures w14:val="none"/>
+        </w:rPr>
+        <w:t>}</w:t>
       </w:r>
     </w:p>
     <w:p>
@@ -1723,7 +2423,6 @@
           <w:lang w:eastAsia="pt-BR"/>
           <w14:ligatures w14:val="none"/>
         </w:rPr>
-        <w:lastRenderedPageBreak/>
         <w:t xml:space="preserve">Esse arquivo de SLN deve ser criado dentro de </w:t>
       </w:r>
       <w:proofErr w:type="spellStart"/>
@@ -3147,6 +3846,7 @@
           <w:lang w:eastAsia="pt-BR"/>
           <w14:ligatures w14:val="none"/>
         </w:rPr>
+        <w:lastRenderedPageBreak/>
         <w:t>E por fim o Domain não recebe nenhum</w:t>
       </w:r>
     </w:p>
@@ -3296,19 +3996,7 @@
           <w:lang w:eastAsia="pt-BR"/>
           <w14:ligatures w14:val="none"/>
         </w:rPr>
-        <w:t xml:space="preserve">, você está basicamente informando ao .NET que esses projetos estão relacionados e </w:t>
-      </w:r>
-      <w:r>
-        <w:rPr>
-          <w:rFonts w:eastAsia="Times New Roman" w:cstheme="minorHAnsi"/>
-          <w:kern w:val="0"/>
-          <w:sz w:val="24"/>
-          <w:szCs w:val="24"/>
-          <w:lang w:eastAsia="pt-BR"/>
-          <w14:ligatures w14:val="none"/>
-        </w:rPr>
-        <w:lastRenderedPageBreak/>
-        <w:t>fazem parte do mesmo aplicativo. Isso permite que você gerencie todos os projetos relacionados em um único lugar.</w:t>
+        <w:t>, você está basicamente informando ao .NET que esses projetos estão relacionados e fazem parte do mesmo aplicativo. Isso permite que você gerencie todos os projetos relacionados em um único lugar.</w:t>
       </w:r>
     </w:p>
     <w:p>
@@ -3715,120 +4403,54 @@
           <w:sz w:val="32"/>
           <w:szCs w:val="32"/>
         </w:rPr>
-        <w:t>Próxima aula</w:t>
-      </w:r>
+        <w:t xml:space="preserve">A ultima Aula assistida foi a aula 62 onde eu subi minha </w:t>
+      </w:r>
+      <w:proofErr w:type="spellStart"/>
       <w:r>
         <w:rPr>
           <w:sz w:val="32"/>
           <w:szCs w:val="32"/>
         </w:rPr>
-        <w:t xml:space="preserve"> seção </w:t>
-      </w:r>
-      <w:proofErr w:type="gramStart"/>
+        <w:t>migrations</w:t>
+      </w:r>
+      <w:proofErr w:type="spellEnd"/>
       <w:r>
         <w:rPr>
           <w:sz w:val="32"/>
           <w:szCs w:val="32"/>
         </w:rPr>
-        <w:t>6 aula</w:t>
-      </w:r>
-      <w:proofErr w:type="gramEnd"/>
-      <w:r>
+        <w:t xml:space="preserve"> para o banco de dados. Antes de continuar qualquer coisas o que devo estudar.</w:t>
+      </w:r>
+      <w:bookmarkStart w:id="0" w:name="_GoBack"/>
+      <w:bookmarkEnd w:id="0"/>
+    </w:p>
+    <w:p>
+      <w:pPr>
+        <w:jc w:val="center"/>
         <w:rPr>
           <w:sz w:val="32"/>
           <w:szCs w:val="32"/>
-        </w:rPr>
-        <w:t xml:space="preserve"> </w:t>
-      </w:r>
+          <w:u w:val="single"/>
+        </w:rPr>
+      </w:pPr>
       <w:r>
         <w:rPr>
           <w:sz w:val="32"/>
           <w:szCs w:val="32"/>
-        </w:rPr>
-        <w:t>60</w:t>
-      </w:r>
+          <w:u w:val="single"/>
+        </w:rPr>
+        <w:t xml:space="preserve">5 subir tudo para o </w:t>
+      </w:r>
+      <w:proofErr w:type="spellStart"/>
       <w:r>
         <w:rPr>
           <w:sz w:val="32"/>
           <w:szCs w:val="32"/>
-        </w:rPr>
-        <w:t xml:space="preserve"> </w:t>
-      </w:r>
-      <w:r>
-        <w:rPr>
-          <w:sz w:val="32"/>
-          <w:szCs w:val="32"/>
-        </w:rPr>
-        <w:t>Novo contexto;</w:t>
-      </w:r>
-    </w:p>
-    <w:p>
-      <w:pPr>
-        <w:jc w:val="center"/>
-        <w:rPr>
-          <w:sz w:val="32"/>
-          <w:szCs w:val="32"/>
-        </w:rPr>
-      </w:pPr>
-      <w:proofErr w:type="spellStart"/>
-      <w:r>
-        <w:rPr>
-          <w:sz w:val="32"/>
-          <w:szCs w:val="32"/>
-        </w:rPr>
-        <w:t>Obs</w:t>
-      </w:r>
-      <w:proofErr w:type="spellEnd"/>
-      <w:r>
-        <w:rPr>
-          <w:sz w:val="32"/>
-          <w:szCs w:val="32"/>
-        </w:rPr>
-        <w:t xml:space="preserve">: Antes de ir a próxima aula é importante que seja reservado um tempo para analisar e </w:t>
-      </w:r>
-      <w:proofErr w:type="spellStart"/>
-      <w:r>
-        <w:rPr>
-          <w:sz w:val="32"/>
-          <w:szCs w:val="32"/>
-        </w:rPr>
-        <w:t>eestudar</w:t>
-      </w:r>
-      <w:proofErr w:type="spellEnd"/>
-      <w:r>
-        <w:rPr>
-          <w:sz w:val="32"/>
-          <w:szCs w:val="32"/>
-        </w:rPr>
-        <w:t xml:space="preserve"> as entidades criadas e </w:t>
-      </w:r>
-      <w:proofErr w:type="spellStart"/>
-      <w:r>
-        <w:rPr>
-          <w:sz w:val="32"/>
-          <w:szCs w:val="32"/>
-        </w:rPr>
-        <w:t>entendr</w:t>
-      </w:r>
-      <w:proofErr w:type="spellEnd"/>
-      <w:r>
-        <w:rPr>
-          <w:sz w:val="32"/>
-          <w:szCs w:val="32"/>
-        </w:rPr>
-        <w:t xml:space="preserve"> melhor todas as ligações </w:t>
-      </w:r>
-      <w:bookmarkStart w:id="0" w:name="_GoBack"/>
-      <w:bookmarkEnd w:id="0"/>
-    </w:p>
-    <w:p>
-      <w:pPr>
-        <w:jc w:val="center"/>
-        <w:rPr>
-          <w:sz w:val="32"/>
-          <w:szCs w:val="32"/>
-        </w:rPr>
-      </w:pPr>
+          <w:u w:val="single"/>
+        </w:rPr>
+        <w:t>git</w:t>
+      </w:r>
+      <w:proofErr w:type="spellEnd"/>
     </w:p>
     <w:sectPr>
       <w:pgSz w:w="11906" w:h="16838"/>
@@ -4716,6 +5338,17 @@
       <w:bCs/>
     </w:rPr>
   </w:style>
+  <w:style w:type="paragraph" w:styleId="PargrafodaLista">
+    <w:name w:val="List Paragraph"/>
+    <w:basedOn w:val="Normal"/>
+    <w:uiPriority w:val="34"/>
+    <w:qFormat/>
+    <w:rsid w:val="00DE6DC0"/>
+    <w:pPr>
+      <w:ind w:left="720"/>
+      <w:contextualSpacing/>
+    </w:pPr>
+  </w:style>
 </w:styles>
 </file>
 

</xml_diff>

<commit_message>
Adicionando a tabela de Evetos no Front
</commit_message>
<xml_diff>
--- a/Back/Anotações.docx
+++ b/Back/Anotações.docx
@@ -5742,7 +5742,45 @@
           <w:lang w:eastAsia="pt-BR"/>
           <w14:ligatures w14:val="none"/>
         </w:rPr>
-        <w:t xml:space="preserve">persistência entender bem esse conceito da forma que o professor esta ensinando </w:t>
+        <w:t xml:space="preserve">persistência entender bem esse conceito da forma que o professor esta </w:t>
+      </w:r>
+      <w:proofErr w:type="gramStart"/>
+      <w:r>
+        <w:rPr>
+          <w:rFonts w:eastAsia="Times New Roman" w:cstheme="minorHAnsi"/>
+          <w:b/>
+          <w:kern w:val="0"/>
+          <w:sz w:val="32"/>
+          <w:szCs w:val="32"/>
+          <w:lang w:eastAsia="pt-BR"/>
+          <w14:ligatures w14:val="none"/>
+        </w:rPr>
+        <w:t xml:space="preserve">ensinando </w:t>
+      </w:r>
+      <w:r>
+        <w:rPr>
+          <w:rFonts w:eastAsia="Times New Roman" w:cstheme="minorHAnsi"/>
+          <w:b/>
+          <w:kern w:val="0"/>
+          <w:sz w:val="32"/>
+          <w:szCs w:val="32"/>
+          <w:lang w:eastAsia="pt-BR"/>
+          <w14:ligatures w14:val="none"/>
+        </w:rPr>
+        <w:t>.</w:t>
+      </w:r>
+      <w:proofErr w:type="gramEnd"/>
+      <w:r>
+        <w:rPr>
+          <w:rFonts w:eastAsia="Times New Roman" w:cstheme="minorHAnsi"/>
+          <w:b/>
+          <w:kern w:val="0"/>
+          <w:sz w:val="32"/>
+          <w:szCs w:val="32"/>
+          <w:lang w:eastAsia="pt-BR"/>
+          <w14:ligatures w14:val="none"/>
+        </w:rPr>
+        <w:t xml:space="preserve">  Fazer a interface</w:t>
       </w:r>
       <w:bookmarkStart w:id="0" w:name="_GoBack"/>
       <w:bookmarkEnd w:id="0"/>

</xml_diff>